<commit_message>
2ra glava almost done
</commit_message>
<xml_diff>
--- a/Документация/Дипломна работа-Александър.docx
+++ b/Документация/Дипломна работа-Александър.docx
@@ -13,6 +13,7 @@
       <w:r>
         <w:rPr>
           <w:noProof/>
+          <w:lang w:val="en-US" w:eastAsia="en-US"/>
         </w:rPr>
         <w:drawing>
           <wp:anchor distT="0" distB="0" distL="114300" distR="114300" simplePos="0" relativeHeight="251659264" behindDoc="1" locked="0" layoutInCell="1" allowOverlap="1" wp14:anchorId="1433275D" wp14:editId="4A178B8B">
@@ -253,6 +254,7 @@
           <w:sz w:val="24"/>
           <w:szCs w:val="24"/>
           <w:u w:val="single"/>
+          <w:lang w:val="en-US" w:eastAsia="en-US"/>
         </w:rPr>
         <mc:AlternateContent>
           <mc:Choice Requires="wps">
@@ -311,7 +313,7 @@
               </wp:anchor>
             </w:drawing>
           </mc:Choice>
-          <mc:Fallback xmlns:w16sdtdh="http://schemas.microsoft.com/office/word/2020/wordml/sdtdatahash" xmlns:w16="http://schemas.microsoft.com/office/word/2018/wordml" xmlns:w16cid="http://schemas.microsoft.com/office/word/2016/wordml/cid" xmlns:w16cex="http://schemas.microsoft.com/office/word/2018/wordml/cex" xmlns:am3d="http://schemas.microsoft.com/office/drawing/2017/model3d" xmlns:aink="http://schemas.microsoft.com/office/drawing/2016/ink" xmlns:cx8="http://schemas.microsoft.com/office/drawing/2016/5/14/chartex" xmlns:cx7="http://schemas.microsoft.com/office/drawing/2016/5/13/chartex" xmlns:cx6="http://schemas.microsoft.com/office/drawing/2016/5/12/chartex" xmlns:cx5="http://schemas.microsoft.com/office/drawing/2016/5/11/chartex" xmlns:cx4="http://schemas.microsoft.com/office/drawing/2016/5/10/chartex" xmlns:cx3="http://schemas.microsoft.com/office/drawing/2016/5/9/chartex" xmlns:cx2="http://schemas.microsoft.com/office/drawing/2015/10/21/chartex">
+          <mc:Fallback xmlns:cx2="http://schemas.microsoft.com/office/drawing/2015/10/21/chartex" xmlns:cx3="http://schemas.microsoft.com/office/drawing/2016/5/9/chartex" xmlns:cx4="http://schemas.microsoft.com/office/drawing/2016/5/10/chartex" xmlns:cx5="http://schemas.microsoft.com/office/drawing/2016/5/11/chartex" xmlns:cx6="http://schemas.microsoft.com/office/drawing/2016/5/12/chartex" xmlns:cx7="http://schemas.microsoft.com/office/drawing/2016/5/13/chartex" xmlns:cx8="http://schemas.microsoft.com/office/drawing/2016/5/14/chartex" xmlns:aink="http://schemas.microsoft.com/office/drawing/2016/ink" xmlns:am3d="http://schemas.microsoft.com/office/drawing/2017/model3d" xmlns:w16cex="http://schemas.microsoft.com/office/word/2018/wordml/cex" xmlns:w16cid="http://schemas.microsoft.com/office/word/2016/wordml/cid" xmlns:w16="http://schemas.microsoft.com/office/word/2018/wordml" xmlns:w16sdtdh="http://schemas.microsoft.com/office/word/2020/wordml/sdtdatahash">
             <w:pict>
               <v:line w14:anchorId="173EC9C1" id="Право съединение 5" o:spid="_x0000_s1026" style="position:absolute;flip:y;z-index:251660288;visibility:visible;mso-wrap-style:square;mso-width-percent:0;mso-height-percent:0;mso-wrap-distance-left:9pt;mso-wrap-distance-top:0;mso-wrap-distance-right:9pt;mso-wrap-distance-bottom:0;mso-position-horizontal:absolute;mso-position-horizontal-relative:text;mso-position-vertical:absolute;mso-position-vertical-relative:text;mso-width-percent:0;mso-height-percent:0;mso-width-relative:margin;mso-height-relative:margin" from="52.25pt,6.5pt" to="494.75pt,6.5pt" o:gfxdata="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" strokecolor="black [3200]" strokeweight="1.5pt">
                 <v:stroke joinstyle="miter"/>
@@ -1936,16 +1938,8 @@
         <w:rPr>
           <w:sz w:val="24"/>
         </w:rPr>
-        <w:t xml:space="preserve">…………………….18 </w:t>
-      </w:r>
-      <w:proofErr w:type="spellStart"/>
-      <w:r>
-        <w:rPr>
-          <w:sz w:val="24"/>
-        </w:rPr>
-        <w:t>стр</w:t>
-      </w:r>
-      <w:proofErr w:type="spellEnd"/>
+        <w:t>…………………….18 стр</w:t>
+      </w:r>
       <w:r>
         <w:rPr>
           <w:sz w:val="24"/>
@@ -2513,23 +2507,7 @@
           <w:sz w:val="24"/>
           <w:szCs w:val="24"/>
         </w:rPr>
-        <w:t xml:space="preserve">развойна платка </w:t>
-      </w:r>
-      <w:proofErr w:type="spellStart"/>
-      <w:r>
-        <w:rPr>
-          <w:sz w:val="24"/>
-          <w:szCs w:val="24"/>
-        </w:rPr>
-        <w:t>Arduino</w:t>
-      </w:r>
-      <w:proofErr w:type="spellEnd"/>
-      <w:r>
-        <w:rPr>
-          <w:sz w:val="24"/>
-          <w:szCs w:val="24"/>
-        </w:rPr>
-        <w:t xml:space="preserve"> UNO</w:t>
+        <w:t>развойна платка Arduino UNO</w:t>
       </w:r>
       <w:r>
         <w:rPr>
@@ -2825,16 +2803,7 @@
           <w:szCs w:val="24"/>
           <w:u w:color="000000"/>
         </w:rPr>
-        <w:t>роботизирани вградени системи</w:t>
-      </w:r>
-      <w:r>
-        <w:rPr>
-          <w:b/>
-          <w:sz w:val="32"/>
-          <w:szCs w:val="24"/>
-          <w:u w:color="000000"/>
-        </w:rPr>
-        <w:t>, потребностите и нуждите на потребителя</w:t>
+        <w:t>роботизирани вградени системи, потребностите и нуждите на потребителя</w:t>
       </w:r>
     </w:p>
     <w:p>
@@ -3578,55 +3547,7 @@
           <w:sz w:val="24"/>
           <w:szCs w:val="24"/>
         </w:rPr>
-        <w:t xml:space="preserve"> налага използването на </w:t>
-      </w:r>
-      <w:proofErr w:type="spellStart"/>
-      <w:r>
-        <w:rPr>
-          <w:sz w:val="24"/>
-          <w:szCs w:val="24"/>
-        </w:rPr>
-        <w:t>високомобилни</w:t>
-      </w:r>
-      <w:proofErr w:type="spellEnd"/>
-      <w:r>
-        <w:rPr>
-          <w:sz w:val="24"/>
-          <w:szCs w:val="24"/>
-        </w:rPr>
-        <w:t xml:space="preserve"> роботи. Високата мобилност на </w:t>
-      </w:r>
-      <w:proofErr w:type="spellStart"/>
-      <w:r>
-        <w:rPr>
-          <w:sz w:val="24"/>
-          <w:szCs w:val="24"/>
-        </w:rPr>
-        <w:t>многоколесните</w:t>
-      </w:r>
-      <w:proofErr w:type="spellEnd"/>
-      <w:r>
-        <w:rPr>
-          <w:sz w:val="24"/>
-          <w:szCs w:val="24"/>
-        </w:rPr>
-        <w:t xml:space="preserve"> роботи се дължи на индивидуалното управление на всяко колело и геометрично близкото разположение на осите на колелата, като по този начин всяка група колела може да се разглежда, като едно единствено с елипсовидна форма или верига. Роботите използващи </w:t>
-      </w:r>
-      <w:proofErr w:type="spellStart"/>
-      <w:r>
-        <w:rPr>
-          <w:sz w:val="24"/>
-          <w:szCs w:val="24"/>
-        </w:rPr>
-        <w:t>омниколела</w:t>
-      </w:r>
-      <w:proofErr w:type="spellEnd"/>
-      <w:r>
-        <w:rPr>
-          <w:sz w:val="24"/>
-          <w:szCs w:val="24"/>
-        </w:rPr>
-        <w:t xml:space="preserve"> имат подобрена подвижност и маневреност, дължаща се </w:t>
+        <w:t xml:space="preserve"> налага използването на високомобилни роботи. Високата мобилност на многоколесните роботи се дължи на индивидуалното управление на всяко колело и геометрично близкото разположение на осите на колелата, като по този начин всяка група колела може да се разглежда, като едно единствено с елипсовидна форма или верига. Роботите използващи омниколела имат подобрена подвижност и маневреност, дължаща се </w:t>
       </w:r>
       <w:r>
         <w:rPr>
@@ -3634,23 +3555,7 @@
           <w:szCs w:val="24"/>
         </w:rPr>
         <w:lastRenderedPageBreak/>
-        <w:t xml:space="preserve">на свойствата на </w:t>
-      </w:r>
-      <w:proofErr w:type="spellStart"/>
-      <w:r>
-        <w:rPr>
-          <w:sz w:val="24"/>
-          <w:szCs w:val="24"/>
-        </w:rPr>
-        <w:t>омниколелата</w:t>
-      </w:r>
-      <w:proofErr w:type="spellEnd"/>
-      <w:r>
-        <w:rPr>
-          <w:sz w:val="24"/>
-          <w:szCs w:val="24"/>
-        </w:rPr>
-        <w:t>. Характерното за тях е, че имат едновременно активна и пасивна посока на въртене. Посоката на движение се</w:t>
+        <w:t>на свойствата на омниколелата. Характерното за тях е, че имат едновременно активна и пасивна посока на въртене. Посоката на движение се</w:t>
       </w:r>
       <w:r>
         <w:rPr>
@@ -3680,23 +3585,13 @@
           <w:szCs w:val="24"/>
         </w:rPr>
       </w:pPr>
-      <w:proofErr w:type="spellStart"/>
       <w:r>
         <w:rPr>
           <w:color w:val="000000" w:themeColor="text1"/>
           <w:sz w:val="24"/>
           <w:szCs w:val="24"/>
         </w:rPr>
-        <w:t>Bисокотехнологичната</w:t>
-      </w:r>
-      <w:proofErr w:type="spellEnd"/>
-      <w:r>
-        <w:rPr>
-          <w:color w:val="000000" w:themeColor="text1"/>
-          <w:sz w:val="24"/>
-          <w:szCs w:val="24"/>
-        </w:rPr>
-        <w:t xml:space="preserve"> автоматизация на редица производствени процеси днес е опосредствана от индустриални роботи. В основата на тяхната интелигентна функционалност са контролерите. В зависимост от приложението, те варират от миниатюрни чипове до цели компютърни работни станции и разполагат със съответния интегриран хардуер и софтуерни инструменти за оптимално ефективното изпълнение на производствените задачи.</w:t>
+        <w:t>Bисокотехнологичната автоматизация на редица производствени процеси днес е опосредствана от индустриални роботи. В основата на тяхната интелигентна функционалност са контролерите. В зависимост от приложението, те варират от миниатюрни чипове до цели компютърни работни станции и разполагат със съответния интегриран хардуер и софтуерни инструменти за оптимално ефективното изпълнение на производствените задачи.</w:t>
       </w:r>
     </w:p>
     <w:p>
@@ -3734,115 +3629,7 @@
           <w:sz w:val="24"/>
           <w:szCs w:val="24"/>
         </w:rPr>
-        <w:t xml:space="preserve">Най-разпространените решения за управление на индустриални роботи в съвременните промишлени предприятия са програмируемите логически контролери (PLC), PC-базираните системи и </w:t>
-      </w:r>
-      <w:proofErr w:type="spellStart"/>
-      <w:r>
-        <w:rPr>
-          <w:color w:val="000000" w:themeColor="text1"/>
-          <w:sz w:val="24"/>
-          <w:szCs w:val="24"/>
-        </w:rPr>
-        <w:t>микроконтролерите</w:t>
-      </w:r>
-      <w:proofErr w:type="spellEnd"/>
-      <w:r>
-        <w:rPr>
-          <w:color w:val="000000" w:themeColor="text1"/>
-          <w:sz w:val="24"/>
-          <w:szCs w:val="24"/>
-        </w:rPr>
-        <w:t xml:space="preserve">. Сред използваните, макар и по-рядко, технологии за управление на роботи са и т. нар. изкуствени </w:t>
-      </w:r>
-      <w:proofErr w:type="spellStart"/>
-      <w:r>
-        <w:rPr>
-          <w:color w:val="000000" w:themeColor="text1"/>
-          <w:sz w:val="24"/>
-          <w:szCs w:val="24"/>
-        </w:rPr>
-        <w:t>невронни</w:t>
-      </w:r>
-      <w:proofErr w:type="spellEnd"/>
-      <w:r>
-        <w:rPr>
-          <w:color w:val="000000" w:themeColor="text1"/>
-          <w:sz w:val="24"/>
-          <w:szCs w:val="24"/>
-        </w:rPr>
-        <w:t xml:space="preserve"> мрежи (</w:t>
-      </w:r>
-      <w:proofErr w:type="spellStart"/>
-      <w:r>
-        <w:rPr>
-          <w:color w:val="000000" w:themeColor="text1"/>
-          <w:sz w:val="24"/>
-          <w:szCs w:val="24"/>
-        </w:rPr>
-        <w:t>neural</w:t>
-      </w:r>
-      <w:proofErr w:type="spellEnd"/>
-      <w:r>
-        <w:rPr>
-          <w:color w:val="000000" w:themeColor="text1"/>
-          <w:sz w:val="24"/>
-          <w:szCs w:val="24"/>
-        </w:rPr>
-        <w:t xml:space="preserve"> </w:t>
-      </w:r>
-      <w:proofErr w:type="spellStart"/>
-      <w:r>
-        <w:rPr>
-          <w:color w:val="000000" w:themeColor="text1"/>
-          <w:sz w:val="24"/>
-          <w:szCs w:val="24"/>
-        </w:rPr>
-        <w:t>networks</w:t>
-      </w:r>
-      <w:proofErr w:type="spellEnd"/>
-      <w:r>
-        <w:rPr>
-          <w:color w:val="000000" w:themeColor="text1"/>
-          <w:sz w:val="24"/>
-          <w:szCs w:val="24"/>
-        </w:rPr>
-        <w:t xml:space="preserve">), системите за </w:t>
-      </w:r>
-      <w:proofErr w:type="spellStart"/>
-      <w:r>
-        <w:rPr>
-          <w:color w:val="000000" w:themeColor="text1"/>
-          <w:sz w:val="24"/>
-          <w:szCs w:val="24"/>
-        </w:rPr>
-        <w:t>дистанционнo</w:t>
-      </w:r>
-      <w:proofErr w:type="spellEnd"/>
-      <w:r>
-        <w:rPr>
-          <w:color w:val="000000" w:themeColor="text1"/>
-          <w:sz w:val="24"/>
-          <w:szCs w:val="24"/>
-        </w:rPr>
-        <w:t xml:space="preserve"> (</w:t>
-      </w:r>
-      <w:proofErr w:type="spellStart"/>
-      <w:r>
-        <w:rPr>
-          <w:color w:val="000000" w:themeColor="text1"/>
-          <w:sz w:val="24"/>
-          <w:szCs w:val="24"/>
-        </w:rPr>
-        <w:t>off-board</w:t>
-      </w:r>
-      <w:proofErr w:type="spellEnd"/>
-      <w:r>
-        <w:rPr>
-          <w:color w:val="000000" w:themeColor="text1"/>
-          <w:sz w:val="24"/>
-          <w:szCs w:val="24"/>
-        </w:rPr>
-        <w:t>) управление и др.</w:t>
+        <w:t>Най-разпространените решения за управление на индустриални роботи в съвременните промишлени предприятия са програмируемите логически контролери (PLC), PC-базираните системи и микроконтролерите. Сред използваните, макар и по-рядко, технологии за управление на роботи са и т. нар. изкуствени невронни мрежи (neural networks), системите за дистанционнo (off-board) управление и др.</w:t>
       </w:r>
     </w:p>
     <w:p>
@@ -4041,43 +3828,7 @@
           <w:sz w:val="24"/>
           <w:szCs w:val="24"/>
         </w:rPr>
-        <w:t xml:space="preserve">PLC контролерите са малки </w:t>
-      </w:r>
-      <w:proofErr w:type="spellStart"/>
-      <w:r>
-        <w:rPr>
-          <w:color w:val="000000" w:themeColor="text1"/>
-          <w:sz w:val="24"/>
-          <w:szCs w:val="24"/>
-        </w:rPr>
-        <w:t>процесорни</w:t>
-      </w:r>
-      <w:proofErr w:type="spellEnd"/>
-      <w:r>
-        <w:rPr>
-          <w:color w:val="000000" w:themeColor="text1"/>
-          <w:sz w:val="24"/>
-          <w:szCs w:val="24"/>
-        </w:rPr>
-        <w:t xml:space="preserve"> блокове за управление на индустриално оборудване. Най-често те се помещават в компактни, устойчиви корпуси, проектирани да издържат на различни агресивни промишлени условия като високи и ниски температури, шум, вибрации, влага, </w:t>
-      </w:r>
-      <w:proofErr w:type="spellStart"/>
-      <w:r>
-        <w:rPr>
-          <w:color w:val="000000" w:themeColor="text1"/>
-          <w:sz w:val="24"/>
-          <w:szCs w:val="24"/>
-        </w:rPr>
-        <w:t>запрашаване</w:t>
-      </w:r>
-      <w:proofErr w:type="spellEnd"/>
-      <w:r>
-        <w:rPr>
-          <w:color w:val="000000" w:themeColor="text1"/>
-          <w:sz w:val="24"/>
-          <w:szCs w:val="24"/>
-        </w:rPr>
-        <w:t>, корозивни среди и др.</w:t>
+        <w:t>PLC контролерите са малки процесорни блокове за управление на индустриално оборудване. Най-често те се помещават в компактни, устойчиви корпуси, проектирани да издържат на различни агресивни промишлени условия като високи и ниски температури, шум, вибрации, влага, запрашаване, корозивни среди и др.</w:t>
       </w:r>
     </w:p>
     <w:p>
@@ -4097,79 +3848,7 @@
           <w:sz w:val="24"/>
           <w:szCs w:val="24"/>
         </w:rPr>
-        <w:t xml:space="preserve">Програмируемите </w:t>
-      </w:r>
-      <w:proofErr w:type="spellStart"/>
-      <w:r>
-        <w:rPr>
-          <w:color w:val="000000" w:themeColor="text1"/>
-          <w:sz w:val="24"/>
-          <w:szCs w:val="24"/>
-        </w:rPr>
-        <w:t>логечески</w:t>
-      </w:r>
-      <w:proofErr w:type="spellEnd"/>
-      <w:r>
-        <w:rPr>
-          <w:color w:val="000000" w:themeColor="text1"/>
-          <w:sz w:val="24"/>
-          <w:szCs w:val="24"/>
-        </w:rPr>
-        <w:t xml:space="preserve"> контролери функционират в реално време, изпълнявайки програма, която е записана в енергонезависима памет, и задействат изходни команди, най-често посредством релейни изходи. Самите програми могат да бъдат написани по различен начин, но традиционно се пишат посредством т. нар. релейна (</w:t>
-      </w:r>
-      <w:proofErr w:type="spellStart"/>
-      <w:r>
-        <w:rPr>
-          <w:color w:val="000000" w:themeColor="text1"/>
-          <w:sz w:val="24"/>
-          <w:szCs w:val="24"/>
-        </w:rPr>
-        <w:t>ладер</w:t>
-      </w:r>
-      <w:proofErr w:type="spellEnd"/>
-      <w:r>
-        <w:rPr>
-          <w:color w:val="000000" w:themeColor="text1"/>
-          <w:sz w:val="24"/>
-          <w:szCs w:val="24"/>
-        </w:rPr>
-        <w:t>) логика (</w:t>
-      </w:r>
-      <w:proofErr w:type="spellStart"/>
-      <w:r>
-        <w:rPr>
-          <w:color w:val="000000" w:themeColor="text1"/>
-          <w:sz w:val="24"/>
-          <w:szCs w:val="24"/>
-        </w:rPr>
-        <w:t>ladder</w:t>
-      </w:r>
-      <w:proofErr w:type="spellEnd"/>
-      <w:r>
-        <w:rPr>
-          <w:color w:val="000000" w:themeColor="text1"/>
-          <w:sz w:val="24"/>
-          <w:szCs w:val="24"/>
-        </w:rPr>
-        <w:t xml:space="preserve"> </w:t>
-      </w:r>
-      <w:proofErr w:type="spellStart"/>
-      <w:r>
-        <w:rPr>
-          <w:color w:val="000000" w:themeColor="text1"/>
-          <w:sz w:val="24"/>
-          <w:szCs w:val="24"/>
-        </w:rPr>
-        <w:t>logic</w:t>
-      </w:r>
-      <w:proofErr w:type="spellEnd"/>
-      <w:r>
-        <w:rPr>
-          <w:color w:val="000000" w:themeColor="text1"/>
-          <w:sz w:val="24"/>
-          <w:szCs w:val="24"/>
-        </w:rPr>
-        <w:t>).</w:t>
+        <w:t>Програмируемите логечески контролери функционират в реално време, изпълнявайки програма, която е записана в енергонезависима памет, и задействат изходни команди, най-често посредством релейни изходи. Самите програми могат да бъдат написани по различен начин, но традиционно се пишат посредством т. нар. релейна (ладер) логика (ladder logic).</w:t>
       </w:r>
     </w:p>
     <w:p>
@@ -4189,169 +3868,7 @@
           <w:sz w:val="24"/>
           <w:szCs w:val="24"/>
         </w:rPr>
-        <w:t>Международният стандарт IEC 61131-3 (БДС EN 61131-3:2013 “Програмируеми контролери. Част 3: Програмни езици”) дефинира четирите езика, използвани за програмиране на PLC: Функционална блок диаграма (</w:t>
-      </w:r>
-      <w:proofErr w:type="spellStart"/>
-      <w:r>
-        <w:rPr>
-          <w:color w:val="000000" w:themeColor="text1"/>
-          <w:sz w:val="24"/>
-          <w:szCs w:val="24"/>
-        </w:rPr>
-        <w:t>Function</w:t>
-      </w:r>
-      <w:proofErr w:type="spellEnd"/>
-      <w:r>
-        <w:rPr>
-          <w:color w:val="000000" w:themeColor="text1"/>
-          <w:sz w:val="24"/>
-          <w:szCs w:val="24"/>
-        </w:rPr>
-        <w:t xml:space="preserve"> </w:t>
-      </w:r>
-      <w:proofErr w:type="spellStart"/>
-      <w:r>
-        <w:rPr>
-          <w:color w:val="000000" w:themeColor="text1"/>
-          <w:sz w:val="24"/>
-          <w:szCs w:val="24"/>
-        </w:rPr>
-        <w:t>Block</w:t>
-      </w:r>
-      <w:proofErr w:type="spellEnd"/>
-      <w:r>
-        <w:rPr>
-          <w:color w:val="000000" w:themeColor="text1"/>
-          <w:sz w:val="24"/>
-          <w:szCs w:val="24"/>
-        </w:rPr>
-        <w:t xml:space="preserve"> </w:t>
-      </w:r>
-      <w:proofErr w:type="spellStart"/>
-      <w:r>
-        <w:rPr>
-          <w:color w:val="000000" w:themeColor="text1"/>
-          <w:sz w:val="24"/>
-          <w:szCs w:val="24"/>
-        </w:rPr>
-        <w:t>Diagram</w:t>
-      </w:r>
-      <w:proofErr w:type="spellEnd"/>
-      <w:r>
-        <w:rPr>
-          <w:color w:val="000000" w:themeColor="text1"/>
-          <w:sz w:val="24"/>
-          <w:szCs w:val="24"/>
-        </w:rPr>
-        <w:t xml:space="preserve"> - FBD), Структуриран текст (</w:t>
-      </w:r>
-      <w:proofErr w:type="spellStart"/>
-      <w:r>
-        <w:rPr>
-          <w:color w:val="000000" w:themeColor="text1"/>
-          <w:sz w:val="24"/>
-          <w:szCs w:val="24"/>
-        </w:rPr>
-        <w:t>Structured</w:t>
-      </w:r>
-      <w:proofErr w:type="spellEnd"/>
-      <w:r>
-        <w:rPr>
-          <w:color w:val="000000" w:themeColor="text1"/>
-          <w:sz w:val="24"/>
-          <w:szCs w:val="24"/>
-        </w:rPr>
-        <w:t xml:space="preserve"> </w:t>
-      </w:r>
-      <w:proofErr w:type="spellStart"/>
-      <w:r>
-        <w:rPr>
-          <w:color w:val="000000" w:themeColor="text1"/>
-          <w:sz w:val="24"/>
-          <w:szCs w:val="24"/>
-        </w:rPr>
-        <w:t>Text</w:t>
-      </w:r>
-      <w:proofErr w:type="spellEnd"/>
-      <w:r>
-        <w:rPr>
-          <w:color w:val="000000" w:themeColor="text1"/>
-          <w:sz w:val="24"/>
-          <w:szCs w:val="24"/>
-        </w:rPr>
-        <w:t xml:space="preserve"> - ST), Списък с инструкции (</w:t>
-      </w:r>
-      <w:proofErr w:type="spellStart"/>
-      <w:r>
-        <w:rPr>
-          <w:color w:val="000000" w:themeColor="text1"/>
-          <w:sz w:val="24"/>
-          <w:szCs w:val="24"/>
-        </w:rPr>
-        <w:t>Instruction</w:t>
-      </w:r>
-      <w:proofErr w:type="spellEnd"/>
-      <w:r>
-        <w:rPr>
-          <w:color w:val="000000" w:themeColor="text1"/>
-          <w:sz w:val="24"/>
-          <w:szCs w:val="24"/>
-        </w:rPr>
-        <w:t xml:space="preserve"> </w:t>
-      </w:r>
-      <w:proofErr w:type="spellStart"/>
-      <w:r>
-        <w:rPr>
-          <w:color w:val="000000" w:themeColor="text1"/>
-          <w:sz w:val="24"/>
-          <w:szCs w:val="24"/>
-        </w:rPr>
-        <w:t>List</w:t>
-      </w:r>
-      <w:proofErr w:type="spellEnd"/>
-      <w:r>
-        <w:rPr>
-          <w:color w:val="000000" w:themeColor="text1"/>
-          <w:sz w:val="24"/>
-          <w:szCs w:val="24"/>
-        </w:rPr>
-        <w:t xml:space="preserve"> - IL) и най-разпространения Релеен език (</w:t>
-      </w:r>
-      <w:proofErr w:type="spellStart"/>
-      <w:r>
-        <w:rPr>
-          <w:color w:val="000000" w:themeColor="text1"/>
-          <w:sz w:val="24"/>
-          <w:szCs w:val="24"/>
-        </w:rPr>
-        <w:t>Ladder</w:t>
-      </w:r>
-      <w:proofErr w:type="spellEnd"/>
-      <w:r>
-        <w:rPr>
-          <w:color w:val="000000" w:themeColor="text1"/>
-          <w:sz w:val="24"/>
-          <w:szCs w:val="24"/>
-        </w:rPr>
-        <w:t xml:space="preserve"> </w:t>
-      </w:r>
-      <w:proofErr w:type="spellStart"/>
-      <w:r>
-        <w:rPr>
-          <w:color w:val="000000" w:themeColor="text1"/>
-          <w:sz w:val="24"/>
-          <w:szCs w:val="24"/>
-        </w:rPr>
-        <w:t>Diagram</w:t>
-      </w:r>
-      <w:proofErr w:type="spellEnd"/>
-      <w:r>
-        <w:rPr>
-          <w:color w:val="000000" w:themeColor="text1"/>
-          <w:sz w:val="24"/>
-          <w:szCs w:val="24"/>
-        </w:rPr>
-        <w:t xml:space="preserve"> - LD).</w:t>
+        <w:t>Международният стандарт IEC 61131-3 (БДС EN 61131-3:2013 “Програмируеми контролери. Част 3: Програмни езици”) дефинира четирите езика, използвани за програмиране на PLC: Функционална блок диаграма (Function Block Diagram - FBD), Структуриран текст (Structured Text - ST), Списък с инструкции (Instruction List - IL) и най-разпространения Релеен език (Ladder Diagram - LD).</w:t>
       </w:r>
     </w:p>
     <w:p>
@@ -4394,7 +3911,6 @@
         </w:rPr>
         <w:t xml:space="preserve">1.4 </w:t>
       </w:r>
-      <w:proofErr w:type="spellStart"/>
       <w:r>
         <w:rPr>
           <w:b/>
@@ -4404,7 +3920,6 @@
         </w:rPr>
         <w:t>Микроконтролери</w:t>
       </w:r>
-      <w:proofErr w:type="spellEnd"/>
     </w:p>
     <w:p>
       <w:pPr>
@@ -4424,25 +3939,7 @@
           <w:szCs w:val="24"/>
         </w:rPr>
         <w:lastRenderedPageBreak/>
-        <w:t xml:space="preserve">Микроконтролерите на практика са </w:t>
-      </w:r>
-      <w:proofErr w:type="spellStart"/>
-      <w:r>
-        <w:rPr>
-          <w:color w:val="000000" w:themeColor="text1"/>
-          <w:sz w:val="24"/>
-          <w:szCs w:val="24"/>
-        </w:rPr>
-        <w:t>едночипови</w:t>
-      </w:r>
-      <w:proofErr w:type="spellEnd"/>
-      <w:r>
-        <w:rPr>
-          <w:color w:val="000000" w:themeColor="text1"/>
-          <w:sz w:val="24"/>
-          <w:szCs w:val="24"/>
-        </w:rPr>
-        <w:t xml:space="preserve"> микрокомпютри, проектирани за интегриране в компактни електронни управляващи устройства. Те разполагат с централен процесор (CPU), вградена памет за съхранение на управляващи програми (EEPROM), оперативна RAM памет, системен часовник за скоростта (тактовата честота) на процесора, както и входно-изходни блокове.</w:t>
+        <w:t>Микроконтролерите на практика са едночипови микрокомпютри, проектирани за интегриране в компактни електронни управляващи устройства. Те разполагат с централен процесор (CPU), вградена памет за съхранение на управляващи програми (EEPROM), оперативна RAM памет, системен часовник за скоростта (тактовата честота) на процесора, както и входно-изходни блокове.</w:t>
       </w:r>
     </w:p>
     <w:p>
@@ -4505,7 +4002,6 @@
         </w:rPr>
         <w:t xml:space="preserve">1.5 </w:t>
       </w:r>
-      <w:proofErr w:type="spellStart"/>
       <w:r>
         <w:rPr>
           <w:b/>
@@ -4513,17 +4009,7 @@
           <w:color w:val="000000" w:themeColor="text1"/>
           <w:szCs w:val="28"/>
         </w:rPr>
-        <w:t>Off-board</w:t>
-      </w:r>
-      <w:proofErr w:type="spellEnd"/>
-      <w:r>
-        <w:rPr>
-          <w:b/>
-          <w:bCs/>
-          <w:color w:val="000000" w:themeColor="text1"/>
-          <w:szCs w:val="28"/>
-        </w:rPr>
-        <w:t xml:space="preserve"> контрол</w:t>
+        <w:t>Off-board контрол</w:t>
       </w:r>
     </w:p>
     <w:p>
@@ -4563,25 +4049,7 @@
           <w:sz w:val="24"/>
           <w:szCs w:val="24"/>
         </w:rPr>
-        <w:t xml:space="preserve">Днес това ограничение почти е отпаднало. Сред предимствата на </w:t>
-      </w:r>
-      <w:proofErr w:type="spellStart"/>
-      <w:r>
-        <w:rPr>
-          <w:color w:val="000000" w:themeColor="text1"/>
-          <w:sz w:val="24"/>
-          <w:szCs w:val="24"/>
-        </w:rPr>
-        <w:t>off-board</w:t>
-      </w:r>
-      <w:proofErr w:type="spellEnd"/>
-      <w:r>
-        <w:rPr>
-          <w:color w:val="000000" w:themeColor="text1"/>
-          <w:sz w:val="24"/>
-          <w:szCs w:val="24"/>
-        </w:rPr>
-        <w:t xml:space="preserve"> контрола са: възможността да се използва по-голяма компютърна мощ, по-малкото управляващо оборудване в/около робота, занижените енергийни потребности. Недостатък е ограничението на радиовръзката по отношение на максималния периметър на обхвата й.</w:t>
+        <w:t>Днес това ограничение почти е отпаднало. Сред предимствата на off-board контрола са: възможността да се използва по-голяма компютърна мощ, по-малкото управляващо оборудване в/около робота, занижените енергийни потребности. Недостатък е ограничението на радиовръзката по отношение на максималния периметър на обхвата й.</w:t>
       </w:r>
     </w:p>
     <w:p>
@@ -4612,27 +4080,7 @@
           <w:color w:val="000000" w:themeColor="text1"/>
           <w:szCs w:val="28"/>
         </w:rPr>
-        <w:t xml:space="preserve">Изкуствени </w:t>
-      </w:r>
-      <w:proofErr w:type="spellStart"/>
-      <w:r>
-        <w:rPr>
-          <w:b/>
-          <w:bCs/>
-          <w:color w:val="000000" w:themeColor="text1"/>
-          <w:szCs w:val="28"/>
-        </w:rPr>
-        <w:t>невронни</w:t>
-      </w:r>
-      <w:proofErr w:type="spellEnd"/>
-      <w:r>
-        <w:rPr>
-          <w:b/>
-          <w:bCs/>
-          <w:color w:val="000000" w:themeColor="text1"/>
-          <w:szCs w:val="28"/>
-        </w:rPr>
-        <w:t xml:space="preserve"> мрежи</w:t>
+        <w:t>Изкуствени невронни мрежи</w:t>
       </w:r>
     </w:p>
     <w:p>
@@ -4732,25 +4180,7 @@
           <w:sz w:val="24"/>
           <w:szCs w:val="24"/>
         </w:rPr>
-        <w:t xml:space="preserve">Напоследък роботите се оборудват със специални контролери на мощност и скорост. Тези контролери се монтират в непосредствена близост до системата (до източника на захранване и задвижваното тяло/рамо на робота). Съществуват и приложения, в които контролерите за мощност и скорост не са на отделни платки, а са разположени на </w:t>
-      </w:r>
-      <w:proofErr w:type="spellStart"/>
-      <w:r>
-        <w:rPr>
-          <w:color w:val="000000" w:themeColor="text1"/>
-          <w:sz w:val="24"/>
-          <w:szCs w:val="24"/>
-        </w:rPr>
-        <w:t>микроконтролерната</w:t>
-      </w:r>
-      <w:proofErr w:type="spellEnd"/>
-      <w:r>
-        <w:rPr>
-          <w:color w:val="000000" w:themeColor="text1"/>
-          <w:sz w:val="24"/>
-          <w:szCs w:val="24"/>
-        </w:rPr>
-        <w:t xml:space="preserve"> платка.</w:t>
+        <w:t>Напоследък роботите се оборудват със специални контролери на мощност и скорост. Тези контролери се монтират в непосредствена близост до системата (до източника на захранване и задвижваното тяло/рамо на робота). Съществуват и приложения, в които контролерите за мощност и скорост не са на отделни платки, а са разположени на микроконтролерната платка.</w:t>
       </w:r>
     </w:p>
     <w:p>
@@ -4800,25 +4230,7 @@
           <w:sz w:val="24"/>
           <w:szCs w:val="24"/>
         </w:rPr>
-        <w:t xml:space="preserve">Контролерите разполагат със софтуер, който осигурява на роботите интелигентната функционалност да изпълняват комплексни задачи и способ да взаимодействат с физическата среда. Съвременните разработки в областта на контролерите улесняват </w:t>
-      </w:r>
-      <w:proofErr w:type="spellStart"/>
-      <w:r>
-        <w:rPr>
-          <w:color w:val="000000" w:themeColor="text1"/>
-          <w:sz w:val="24"/>
-          <w:szCs w:val="24"/>
-        </w:rPr>
-        <w:t>колаборативната</w:t>
-      </w:r>
-      <w:proofErr w:type="spellEnd"/>
-      <w:r>
-        <w:rPr>
-          <w:color w:val="000000" w:themeColor="text1"/>
-          <w:sz w:val="24"/>
-          <w:szCs w:val="24"/>
-        </w:rPr>
-        <w:t xml:space="preserve"> роботика и помагат на роботите по-безпроблемно, безопасно и ефективно да асистират на хората в споделени работни места.</w:t>
+        <w:t>Контролерите разполагат със софтуер, който осигурява на роботите интелигентната функционалност да изпълняват комплексни задачи и способ да взаимодействат с физическата среда. Съвременните разработки в областта на контролерите улесняват колаборативната роботика и помагат на роботите по-безпроблемно, безопасно и ефективно да асистират на хората в споделени работни места.</w:t>
       </w:r>
     </w:p>
     <w:p>
@@ -4838,25 +4250,7 @@
           <w:sz w:val="24"/>
           <w:szCs w:val="24"/>
         </w:rPr>
-        <w:t xml:space="preserve">Водеща тенденция при контролерите за индустриални роботизирани системи е и разширяването на обхвата им от управление на робота към управление на целия производствен процес. Благодарение на по-голямата им </w:t>
-      </w:r>
-      <w:proofErr w:type="spellStart"/>
-      <w:r>
-        <w:rPr>
-          <w:color w:val="000000" w:themeColor="text1"/>
-          <w:sz w:val="24"/>
-          <w:szCs w:val="24"/>
-        </w:rPr>
-        <w:t>процесорна</w:t>
-      </w:r>
-      <w:proofErr w:type="spellEnd"/>
-      <w:r>
-        <w:rPr>
-          <w:color w:val="000000" w:themeColor="text1"/>
-          <w:sz w:val="24"/>
-          <w:szCs w:val="24"/>
-        </w:rPr>
-        <w:t xml:space="preserve"> мощ днес много повече инструменти и функции могат да бъдат интегрирани в контролерите за роботи. Те са в състояние да изпълняват и повече от една програма наведнъж.</w:t>
+        <w:t>Водеща тенденция при контролерите за индустриални роботизирани системи е и разширяването на обхвата им от управление на робота към управление на целия производствен процес. Благодарение на по-голямата им процесорна мощ днес много повече инструменти и функции могат да бъдат интегрирани в контролерите за роботи. Те са в състояние да изпълняват и повече от една програма наведнъж.</w:t>
       </w:r>
     </w:p>
     <w:p>
@@ -5019,25 +4413,7 @@
           <w:sz w:val="24"/>
           <w:szCs w:val="24"/>
         </w:rPr>
-        <w:t xml:space="preserve">Все по-малките контролери за роботи са част от мащабната тенденция за </w:t>
-      </w:r>
-      <w:proofErr w:type="spellStart"/>
-      <w:r>
-        <w:rPr>
-          <w:color w:val="000000" w:themeColor="text1"/>
-          <w:sz w:val="24"/>
-          <w:szCs w:val="24"/>
-        </w:rPr>
-        <w:t>роботизиране</w:t>
-      </w:r>
-      <w:proofErr w:type="spellEnd"/>
-      <w:r>
-        <w:rPr>
-          <w:color w:val="000000" w:themeColor="text1"/>
-          <w:sz w:val="24"/>
-          <w:szCs w:val="24"/>
-        </w:rPr>
-        <w:t xml:space="preserve"> на индустриални предприятия и производствени съоръжения, високотехнологични цехове, научноизследователски центрове, лаборатории и т. н.</w:t>
+        <w:t>Все по-малките контролери за роботи са част от мащабната тенденция за роботизиране на индустриални предприятия и производствени съоръжения, високотехнологични цехове, научноизследователски центрове, лаборатории и т. н.</w:t>
       </w:r>
     </w:p>
     <w:p>
@@ -5165,59 +4541,23 @@
           <w:szCs w:val="24"/>
         </w:rPr>
         <w:lastRenderedPageBreak/>
-        <w:t xml:space="preserve">С намаляването на размерите на контролерите намалява и тяхната сложност. Така те могат да бъдат използвани от обикновен персонал без специални познания в областта на роботиката, машиностроенето или науката, което допълнително разширява приложната област на </w:t>
-      </w:r>
-      <w:proofErr w:type="spellStart"/>
+        <w:t>С намаляването на размерите на контролерите намалява и тяхната сложност. Така те могат да бъдат използвани от обикновен персонал без специални познания в областта на роботиката, машиностроенето или науката, което допълнително разширява приложната област на колаборативните роботи.</w:t>
+      </w:r>
       <w:r>
         <w:rPr>
           <w:color w:val="000000" w:themeColor="text1"/>
           <w:sz w:val="24"/>
           <w:szCs w:val="24"/>
         </w:rPr>
-        <w:t>колаборативните</w:t>
-      </w:r>
-      <w:proofErr w:type="spellEnd"/>
+        <w:t xml:space="preserve"> </w:t>
+      </w:r>
       <w:r>
         <w:rPr>
           <w:color w:val="000000" w:themeColor="text1"/>
           <w:sz w:val="24"/>
           <w:szCs w:val="24"/>
         </w:rPr>
-        <w:t xml:space="preserve"> роботи.</w:t>
-      </w:r>
-      <w:r>
-        <w:rPr>
-          <w:color w:val="000000" w:themeColor="text1"/>
-          <w:sz w:val="24"/>
-          <w:szCs w:val="24"/>
-        </w:rPr>
-        <w:t xml:space="preserve"> </w:t>
-      </w:r>
-      <w:r>
-        <w:rPr>
-          <w:color w:val="000000" w:themeColor="text1"/>
-          <w:sz w:val="24"/>
-          <w:szCs w:val="24"/>
-        </w:rPr>
-        <w:t xml:space="preserve">Нарастващата интеграция на контролерите в корпуса на роботите опосредства развитието и на една паралелна област – проектирането на мобилни и </w:t>
-      </w:r>
-      <w:proofErr w:type="spellStart"/>
-      <w:r>
-        <w:rPr>
-          <w:color w:val="000000" w:themeColor="text1"/>
-          <w:sz w:val="24"/>
-          <w:szCs w:val="24"/>
-        </w:rPr>
-        <w:t>хуманоидни</w:t>
-      </w:r>
-      <w:proofErr w:type="spellEnd"/>
-      <w:r>
-        <w:rPr>
-          <w:color w:val="000000" w:themeColor="text1"/>
-          <w:sz w:val="24"/>
-          <w:szCs w:val="24"/>
-        </w:rPr>
-        <w:t xml:space="preserve"> роботи.</w:t>
+        <w:t>Нарастващата интеграция на контролерите в корпуса на роботите опосредства развитието и на една паралелна област – проектирането на мобилни и хуманоидни роботи.</w:t>
       </w:r>
     </w:p>
     <w:p>
@@ -5261,27 +4601,7 @@
           <w:color w:val="000000" w:themeColor="text1"/>
           <w:szCs w:val="28"/>
         </w:rPr>
-        <w:t xml:space="preserve">Новости в </w:t>
-      </w:r>
-      <w:proofErr w:type="spellStart"/>
-      <w:r>
-        <w:rPr>
-          <w:b/>
-          <w:bCs/>
-          <w:color w:val="000000" w:themeColor="text1"/>
-          <w:szCs w:val="28"/>
-        </w:rPr>
-        <w:t>колаборативната</w:t>
-      </w:r>
-      <w:proofErr w:type="spellEnd"/>
-      <w:r>
-        <w:rPr>
-          <w:b/>
-          <w:bCs/>
-          <w:color w:val="000000" w:themeColor="text1"/>
-          <w:szCs w:val="28"/>
-        </w:rPr>
-        <w:t xml:space="preserve"> роботика</w:t>
+        <w:t>Новости в колаборативната роботика</w:t>
       </w:r>
     </w:p>
     <w:p>
@@ -5301,25 +4621,7 @@
           <w:sz w:val="24"/>
           <w:szCs w:val="24"/>
         </w:rPr>
-        <w:t xml:space="preserve">Технологичният напредък в сферата на решенията за управление на роботи подпомага разработването на нови управляващи платформи за </w:t>
-      </w:r>
-      <w:proofErr w:type="spellStart"/>
-      <w:r>
-        <w:rPr>
-          <w:color w:val="000000" w:themeColor="text1"/>
-          <w:sz w:val="24"/>
-          <w:szCs w:val="24"/>
-        </w:rPr>
-        <w:t>колаборативни</w:t>
-      </w:r>
-      <w:proofErr w:type="spellEnd"/>
-      <w:r>
-        <w:rPr>
-          <w:color w:val="000000" w:themeColor="text1"/>
-          <w:sz w:val="24"/>
-          <w:szCs w:val="24"/>
-        </w:rPr>
-        <w:t xml:space="preserve"> приложения. Тук роботът се разглежда като част от роботизирана клетка, в която работят както хора, така и други системи и устройства. За да бъде максимално оптимизирана колаборацията между роботи и хора, специален фокус се поставя върху контрола на безопасността.</w:t>
+        <w:t>Технологичният напредък в сферата на решенията за управление на роботи подпомага разработването на нови управляващи платформи за колаборативни приложения. Тук роботът се разглежда като част от роботизирана клетка, в която работят както хора, така и други системи и устройства. За да бъде максимално оптимизирана колаборацията между роботи и хора, специален фокус се поставя върху контрола на безопасността.</w:t>
       </w:r>
     </w:p>
     <w:p>
@@ -5471,43 +4773,7 @@
           <w:sz w:val="24"/>
           <w:szCs w:val="24"/>
         </w:rPr>
-        <w:t xml:space="preserve">Паралелно с това, традиционните приложения продължават да се развиват и разширяват с новите технологии при </w:t>
-      </w:r>
-      <w:proofErr w:type="spellStart"/>
-      <w:r>
-        <w:rPr>
-          <w:color w:val="000000" w:themeColor="text1"/>
-          <w:sz w:val="24"/>
-          <w:szCs w:val="24"/>
-        </w:rPr>
-        <w:t>хващачите</w:t>
-      </w:r>
-      <w:proofErr w:type="spellEnd"/>
-      <w:r>
-        <w:rPr>
-          <w:color w:val="000000" w:themeColor="text1"/>
-          <w:sz w:val="24"/>
-          <w:szCs w:val="24"/>
-        </w:rPr>
-        <w:t xml:space="preserve">, непрекъснатите подобрения в производителността и т. н. Навлизането на роботите в по-гъвкави и динамични неиндустриални среди е логична следствие от интеграцията на различни входящи устройства и технологии в корпуса на контролера – </w:t>
-      </w:r>
-      <w:proofErr w:type="spellStart"/>
-      <w:r>
-        <w:rPr>
-          <w:color w:val="000000" w:themeColor="text1"/>
-          <w:sz w:val="24"/>
-          <w:szCs w:val="24"/>
-        </w:rPr>
-        <w:t>сонари</w:t>
-      </w:r>
-      <w:proofErr w:type="spellEnd"/>
-      <w:r>
-        <w:rPr>
-          <w:color w:val="000000" w:themeColor="text1"/>
-          <w:sz w:val="24"/>
-          <w:szCs w:val="24"/>
-        </w:rPr>
-        <w:t>, лазерни скенери, системи за триизмерно машинно зрение и др.</w:t>
+        <w:t>Паралелно с това, традиционните приложения продължават да се развиват и разширяват с новите технологии при хващачите, непрекъснатите подобрения в производителността и т. н. Навлизането на роботите в по-гъвкави и динамични неиндустриални среди е логична следствие от интеграцията на различни входящи устройства и технологии в корпуса на контролера – сонари, лазерни скенери, системи за триизмерно машинно зрение и др.</w:t>
       </w:r>
     </w:p>
     <w:p>
@@ -5695,23 +4961,7 @@
           <w:sz w:val="24"/>
           <w:szCs w:val="24"/>
         </w:rPr>
-        <w:t xml:space="preserve">университети и </w:t>
-      </w:r>
-      <w:proofErr w:type="spellStart"/>
-      <w:r>
-        <w:rPr>
-          <w:sz w:val="24"/>
-          <w:szCs w:val="24"/>
-        </w:rPr>
-        <w:t>слубове</w:t>
-      </w:r>
-      <w:proofErr w:type="spellEnd"/>
-      <w:r>
-        <w:rPr>
-          <w:sz w:val="24"/>
-          <w:szCs w:val="24"/>
-        </w:rPr>
-        <w:t xml:space="preserve"> по</w:t>
+        <w:t>университети и слубове по</w:t>
       </w:r>
       <w:r>
         <w:rPr>
@@ -8410,7 +7660,6 @@
           <w:szCs w:val="28"/>
         </w:rPr>
       </w:pPr>
-      <w:proofErr w:type="spellStart"/>
       <w:r>
         <w:rPr>
           <w:rStyle w:val="Strong"/>
@@ -8419,7 +7668,6 @@
         </w:rPr>
         <w:t>Микроконтролери</w:t>
       </w:r>
-      <w:proofErr w:type="spellEnd"/>
       <w:r>
         <w:br/>
       </w:r>
@@ -8429,21 +7677,8 @@
         </w:rPr>
         <w:t xml:space="preserve">     </w:t>
       </w:r>
-      <w:proofErr w:type="spellStart"/>
-      <w:r>
-        <w:t>Микроконтролерите</w:t>
-      </w:r>
-      <w:proofErr w:type="spellEnd"/>
-      <w:r>
-        <w:t xml:space="preserve"> на практика са </w:t>
-      </w:r>
-      <w:proofErr w:type="spellStart"/>
-      <w:r>
-        <w:t>едночипови</w:t>
-      </w:r>
-      <w:proofErr w:type="spellEnd"/>
-      <w:r>
-        <w:t xml:space="preserve"> микрокомпютри, проектирани за интегриране в компактни електронни управляващи устройства. Те разполагат с централен процесор (CPU), вградена памет за съхранение на управляващи програми (EEPROM), оперативна RAM памет, системен часовник за скоростта (тактовата честота) на процесора, както и входно-изходни блокове.</w:t>
+      <w:r>
+        <w:t>Микроконтролерите на практика са едночипови микрокомпютри, проектирани за интегриране в компактни електронни управляващи устройства. Те разполагат с централен процесор (CPU), вградена памет за съхранение на управляващи програми (EEPROM), оперативна RAM памет, системен часовник за скоростта (тактовата честота) на процесора, както и входно-изходни блокове.</w:t>
       </w:r>
     </w:p>
     <w:p>
@@ -8454,13 +7689,8 @@
         <w:ind w:firstLine="284"/>
         <w:jc w:val="both"/>
       </w:pPr>
-      <w:proofErr w:type="spellStart"/>
-      <w:r>
-        <w:t>Микроконтролерите</w:t>
-      </w:r>
-      <w:proofErr w:type="spellEnd"/>
-      <w:r>
-        <w:t xml:space="preserve"> са монтирани на платки, наричани и модули. На платките са разположени спомагателната електроника и конектори за свързване на входни и изходни устройства (сензори, двигатели, други контролери и др.), както и към източници на захранване.</w:t>
+      <w:r>
+        <w:t>Микроконтролерите са монтирани на платки, наричани и модули. На платките са разположени спомагателната електроника и конектори за свързване на входни и изходни устройства (сензори, двигатели, други контролери и др.), както и към източници на захранване.</w:t>
       </w:r>
     </w:p>
     <w:p>
@@ -8473,15 +7703,7 @@
       </w:pPr>
       <w:r>
         <w:lastRenderedPageBreak/>
-        <w:t xml:space="preserve">В повечето случаи създаването на програмата за управление на робота се извършва на външен компютър и в последствие се сваля и зарежда в паметта на </w:t>
-      </w:r>
-      <w:proofErr w:type="spellStart"/>
-      <w:r>
-        <w:t>микроконтролера</w:t>
-      </w:r>
-      <w:proofErr w:type="spellEnd"/>
-      <w:r>
-        <w:t>.</w:t>
+        <w:t>В повечето случаи създаването на програмата за управление на робота се извършва на външен компютър и в последствие се сваля и зарежда в паметта на микроконтролера.</w:t>
       </w:r>
     </w:p>
     <w:p>
@@ -8496,7 +7718,6 @@
           <w:szCs w:val="28"/>
         </w:rPr>
       </w:pPr>
-      <w:proofErr w:type="spellStart"/>
       <w:r>
         <w:rPr>
           <w:rStyle w:val="Strong"/>
@@ -8505,7 +7726,6 @@
         </w:rPr>
         <w:t>Off-board</w:t>
       </w:r>
-      <w:proofErr w:type="spellEnd"/>
       <w:r>
         <w:rPr>
           <w:rStyle w:val="Strong"/>
@@ -8544,15 +7764,7 @@
         <w:jc w:val="both"/>
       </w:pPr>
       <w:r>
-        <w:t xml:space="preserve">Днес това ограничение почти е отпаднало. Сред предимствата на </w:t>
-      </w:r>
-      <w:proofErr w:type="spellStart"/>
-      <w:r>
-        <w:t>off-board</w:t>
-      </w:r>
-      <w:proofErr w:type="spellEnd"/>
-      <w:r>
-        <w:t xml:space="preserve"> контрола са: възможността да се използва по-голяма компютърна мощ, по-малкото управляващо оборудване в/около робота, занижените енергийни потребности. Недостатък е ограничението на радиовръзката по отношение на максималния периметър на обхвата й.</w:t>
+        <w:t>Днес това ограничение почти е отпаднало. Сред предимствата на off-board контрола са: възможността да се използва по-голяма компютърна мощ, по-малкото управляващо оборудване в/около робота, занижените енергийни потребности. Недостатък е ограничението на радиовръзката по отношение на максималния периметър на обхвата й.</w:t>
       </w:r>
     </w:p>
     <w:p>
@@ -8674,53 +7886,19 @@
         </w:rPr>
         <w:t xml:space="preserve"> е избрана развойната среда </w:t>
       </w:r>
-      <w:proofErr w:type="spellStart"/>
-      <w:r>
-        <w:rPr>
-          <w:sz w:val="24"/>
-          <w:szCs w:val="24"/>
-        </w:rPr>
-        <w:t>ардуино</w:t>
-      </w:r>
-      <w:proofErr w:type="spellEnd"/>
-      <w:r>
-        <w:rPr>
-          <w:sz w:val="24"/>
-          <w:szCs w:val="24"/>
-        </w:rPr>
-        <w:t xml:space="preserve"> </w:t>
-      </w:r>
-      <w:proofErr w:type="spellStart"/>
-      <w:r>
-        <w:rPr>
-          <w:sz w:val="24"/>
-          <w:szCs w:val="24"/>
-        </w:rPr>
-        <w:t>уно</w:t>
-      </w:r>
-      <w:proofErr w:type="spellEnd"/>
-      <w:r>
-        <w:rPr>
-          <w:sz w:val="24"/>
-          <w:szCs w:val="24"/>
-        </w:rPr>
-        <w:t xml:space="preserve">. </w:t>
-      </w:r>
-      <w:proofErr w:type="spellStart"/>
-      <w:r>
-        <w:rPr>
-          <w:sz w:val="24"/>
-          <w:szCs w:val="24"/>
-        </w:rPr>
-        <w:t>Ардуино</w:t>
-      </w:r>
-      <w:proofErr w:type="spellEnd"/>
-      <w:r>
-        <w:rPr>
-          <w:sz w:val="24"/>
-          <w:szCs w:val="24"/>
-        </w:rPr>
-        <w:t xml:space="preserve"> платформата (Фиг. 2.</w:t>
+      <w:r>
+        <w:rPr>
+          <w:sz w:val="24"/>
+          <w:szCs w:val="24"/>
+        </w:rPr>
+        <w:t>ардуино уно</w:t>
+      </w:r>
+      <w:r>
+        <w:rPr>
+          <w:sz w:val="24"/>
+          <w:szCs w:val="24"/>
+        </w:rPr>
+        <w:t>. Ардуино платформата (Фиг. 2.</w:t>
       </w:r>
       <w:r>
         <w:rPr>
@@ -8749,6 +7927,7 @@
       <w:r>
         <w:rPr>
           <w:noProof/>
+          <w:lang w:val="en-US" w:eastAsia="en-US"/>
         </w:rPr>
         <w:lastRenderedPageBreak/>
         <mc:AlternateContent>
@@ -9043,31 +8222,13 @@
         </w:rPr>
         <w:t xml:space="preserve"> </w:t>
       </w:r>
-      <w:proofErr w:type="spellStart"/>
       <w:r>
         <w:rPr>
           <w:sz w:val="24"/>
           <w:szCs w:val="20"/>
         </w:rPr>
-        <w:t>Ардуино</w:t>
-      </w:r>
-      <w:proofErr w:type="spellEnd"/>
-      <w:r>
-        <w:rPr>
-          <w:sz w:val="24"/>
-          <w:szCs w:val="20"/>
-        </w:rPr>
-        <w:t xml:space="preserve"> </w:t>
-      </w:r>
-      <w:proofErr w:type="spellStart"/>
-      <w:r>
-        <w:rPr>
-          <w:sz w:val="24"/>
-          <w:szCs w:val="20"/>
-        </w:rPr>
-        <w:t>уно</w:t>
-      </w:r>
-      <w:proofErr w:type="spellEnd"/>
+        <w:t>Ардуино уно</w:t>
+      </w:r>
     </w:p>
     <w:p>
       <w:pPr>
@@ -9081,156 +8242,26 @@
           <w:szCs w:val="24"/>
         </w:rPr>
       </w:pPr>
-      <w:proofErr w:type="spellStart"/>
-      <w:r>
-        <w:rPr>
-          <w:sz w:val="24"/>
-          <w:szCs w:val="24"/>
-        </w:rPr>
-        <w:t>Ардуно</w:t>
-      </w:r>
-      <w:proofErr w:type="spellEnd"/>
-      <w:r>
-        <w:rPr>
-          <w:sz w:val="24"/>
-          <w:szCs w:val="24"/>
-        </w:rPr>
-        <w:t xml:space="preserve"> разполага с няколко ревизии на развойните платки, които са: </w:t>
-      </w:r>
-      <w:proofErr w:type="spellStart"/>
-      <w:r>
-        <w:rPr>
-          <w:sz w:val="24"/>
-          <w:szCs w:val="24"/>
-        </w:rPr>
-        <w:t>Arduino</w:t>
-      </w:r>
-      <w:proofErr w:type="spellEnd"/>
-      <w:r>
-        <w:rPr>
-          <w:sz w:val="24"/>
-          <w:szCs w:val="24"/>
-        </w:rPr>
-        <w:t xml:space="preserve"> </w:t>
-      </w:r>
-      <w:proofErr w:type="spellStart"/>
-      <w:r>
-        <w:rPr>
-          <w:sz w:val="24"/>
-          <w:szCs w:val="24"/>
-        </w:rPr>
-        <w:t>Leonardo</w:t>
-      </w:r>
-      <w:proofErr w:type="spellEnd"/>
-      <w:r>
-        <w:rPr>
-          <w:sz w:val="24"/>
-          <w:szCs w:val="24"/>
-        </w:rPr>
-        <w:t xml:space="preserve">, </w:t>
-      </w:r>
-      <w:proofErr w:type="spellStart"/>
-      <w:r>
-        <w:rPr>
-          <w:sz w:val="24"/>
-          <w:szCs w:val="24"/>
-        </w:rPr>
-        <w:t>Arduino</w:t>
-      </w:r>
-      <w:proofErr w:type="spellEnd"/>
-      <w:r>
-        <w:rPr>
-          <w:sz w:val="24"/>
-          <w:szCs w:val="24"/>
-        </w:rPr>
-        <w:t xml:space="preserve"> UNO, </w:t>
-      </w:r>
-      <w:proofErr w:type="spellStart"/>
-      <w:r>
-        <w:rPr>
-          <w:sz w:val="24"/>
-          <w:szCs w:val="24"/>
-        </w:rPr>
-        <w:t>Arduino</w:t>
-      </w:r>
-      <w:proofErr w:type="spellEnd"/>
-      <w:r>
-        <w:rPr>
-          <w:sz w:val="24"/>
-          <w:szCs w:val="24"/>
-        </w:rPr>
-        <w:t xml:space="preserve"> MEGA, </w:t>
-      </w:r>
-      <w:proofErr w:type="spellStart"/>
-      <w:r>
-        <w:rPr>
-          <w:sz w:val="24"/>
-          <w:szCs w:val="24"/>
-        </w:rPr>
-        <w:t>Arduino</w:t>
-      </w:r>
-      <w:proofErr w:type="spellEnd"/>
-      <w:r>
-        <w:rPr>
-          <w:sz w:val="24"/>
-          <w:szCs w:val="24"/>
-        </w:rPr>
-        <w:t xml:space="preserve"> NANO,</w:t>
-      </w:r>
-      <w:r>
-        <w:rPr>
-          <w:sz w:val="24"/>
-          <w:szCs w:val="24"/>
-        </w:rPr>
-        <w:t xml:space="preserve"> </w:t>
-      </w:r>
-      <w:proofErr w:type="spellStart"/>
-      <w:r>
-        <w:rPr>
-          <w:sz w:val="24"/>
-          <w:szCs w:val="24"/>
-        </w:rPr>
-        <w:t>Arduino</w:t>
-      </w:r>
-      <w:proofErr w:type="spellEnd"/>
-      <w:r>
-        <w:rPr>
-          <w:sz w:val="24"/>
-          <w:szCs w:val="24"/>
-        </w:rPr>
-        <w:t xml:space="preserve"> MINI и </w:t>
-      </w:r>
-      <w:proofErr w:type="spellStart"/>
-      <w:r>
-        <w:rPr>
-          <w:sz w:val="24"/>
-          <w:szCs w:val="24"/>
-        </w:rPr>
-        <w:t>Arduino</w:t>
-      </w:r>
-      <w:proofErr w:type="spellEnd"/>
-      <w:r>
-        <w:rPr>
-          <w:sz w:val="24"/>
-          <w:szCs w:val="24"/>
-        </w:rPr>
-        <w:t xml:space="preserve"> BT (позволява свързване с </w:t>
-      </w:r>
-      <w:proofErr w:type="spellStart"/>
-      <w:r>
-        <w:rPr>
-          <w:sz w:val="24"/>
-          <w:szCs w:val="24"/>
-        </w:rPr>
-        <w:t>блутут</w:t>
-      </w:r>
-      <w:proofErr w:type="spellEnd"/>
-      <w:r>
-        <w:rPr>
-          <w:sz w:val="24"/>
-          <w:szCs w:val="24"/>
-        </w:rPr>
-        <w:t xml:space="preserve"> ). </w:t>
+      <w:r>
+        <w:rPr>
+          <w:sz w:val="24"/>
+          <w:szCs w:val="24"/>
+        </w:rPr>
+        <w:t>Ардуно разполага с няколко ревизии на развойните платки, които са: Arduino Leonardo, Arduino UNO, Arduino MEGA, Arduino NANO,</w:t>
+      </w:r>
+      <w:r>
+        <w:rPr>
+          <w:sz w:val="24"/>
+          <w:szCs w:val="24"/>
+        </w:rPr>
+        <w:t xml:space="preserve"> </w:t>
+      </w:r>
+      <w:r>
+        <w:rPr>
+          <w:sz w:val="24"/>
+          <w:szCs w:val="24"/>
+        </w:rPr>
+        <w:t xml:space="preserve">Arduino MINI и Arduino BT (позволява свързване с блутут ). </w:t>
       </w:r>
     </w:p>
     <w:p>
@@ -9247,39 +8278,7 @@
           <w:sz w:val="24"/>
           <w:szCs w:val="24"/>
         </w:rPr>
-        <w:t xml:space="preserve">  За реализация на опитната постановка ще се използва </w:t>
-      </w:r>
-      <w:proofErr w:type="spellStart"/>
-      <w:r>
-        <w:rPr>
-          <w:sz w:val="24"/>
-          <w:szCs w:val="24"/>
-        </w:rPr>
-        <w:t>едночипов</w:t>
-      </w:r>
-      <w:proofErr w:type="spellEnd"/>
-      <w:r>
-        <w:rPr>
-          <w:sz w:val="24"/>
-          <w:szCs w:val="24"/>
-        </w:rPr>
-        <w:t xml:space="preserve"> компютър </w:t>
-      </w:r>
-      <w:proofErr w:type="spellStart"/>
-      <w:r>
-        <w:rPr>
-          <w:sz w:val="24"/>
-          <w:szCs w:val="24"/>
-        </w:rPr>
-        <w:t>Arduino</w:t>
-      </w:r>
-      <w:proofErr w:type="spellEnd"/>
-      <w:r>
-        <w:rPr>
-          <w:sz w:val="24"/>
-          <w:szCs w:val="24"/>
-        </w:rPr>
-        <w:t xml:space="preserve"> NANO изграден на базата на ATmega328P и течно кристален дисплей с вградена шина за комуникация I2C. </w:t>
+        <w:t xml:space="preserve">  За реализация на опитната постановка ще се използва едночипов компютър Arduino NANO изграден на базата на ATmega328P и течно кристален дисплей с вградена шина за комуникация I2C. </w:t>
       </w:r>
     </w:p>
     <w:p>
@@ -9296,23 +8295,7 @@
           <w:sz w:val="24"/>
           <w:szCs w:val="24"/>
         </w:rPr>
-        <w:t xml:space="preserve">   За проектиране на принципна схема и печатна платка ще се използва софтуерът </w:t>
-      </w:r>
-      <w:proofErr w:type="spellStart"/>
-      <w:r>
-        <w:rPr>
-          <w:sz w:val="24"/>
-          <w:szCs w:val="24"/>
-        </w:rPr>
-        <w:t>Cadsoft</w:t>
-      </w:r>
-      <w:proofErr w:type="spellEnd"/>
-      <w:r>
-        <w:rPr>
-          <w:sz w:val="24"/>
-          <w:szCs w:val="24"/>
-        </w:rPr>
-        <w:t xml:space="preserve"> Eagle. Програмата позволява проектиране и изчертаване на принципни схеми, след което могат да бъдат реализирани в печатни платки. Разполага с голям набор от полупроводникови елементи и интегрални схеми.</w:t>
+        <w:t xml:space="preserve">   За проектиране на принципна схема и печатна платка ще се използва софтуерът Cadsoft Eagle. Програмата позволява проектиране и изчертаване на принципни схеми, след което могат да бъдат реализирани в печатни платки. Разполага с голям набор от полупроводникови елементи и интегрални схеми.</w:t>
       </w:r>
     </w:p>
     <w:p>
@@ -9410,23 +8393,13 @@
           <w:szCs w:val="24"/>
         </w:rPr>
       </w:pPr>
-      <w:proofErr w:type="spellStart"/>
       <w:r>
         <w:rPr>
           <w:color w:val="auto"/>
           <w:sz w:val="24"/>
           <w:szCs w:val="24"/>
         </w:rPr>
-        <w:t>Микроконтролер</w:t>
-      </w:r>
-      <w:proofErr w:type="spellEnd"/>
-      <w:r>
-        <w:rPr>
-          <w:color w:val="auto"/>
-          <w:sz w:val="24"/>
-          <w:szCs w:val="24"/>
-        </w:rPr>
-        <w:t>: ATmega328</w:t>
+        <w:t>Микроконтролер: ATmega328</w:t>
       </w:r>
       <w:r>
         <w:rPr>
@@ -9483,18 +8456,8 @@
           <w:sz w:val="24"/>
           <w:szCs w:val="24"/>
         </w:rPr>
-        <w:t xml:space="preserve">Захранващо напрежение: 5V през USB или 7-12 V на извода </w:t>
-      </w:r>
-      <w:proofErr w:type="spellStart"/>
-      <w:r>
-        <w:rPr>
-          <w:color w:val="auto"/>
-          <w:sz w:val="24"/>
-          <w:szCs w:val="24"/>
-        </w:rPr>
-        <w:t>Vin</w:t>
-      </w:r>
-      <w:proofErr w:type="spellEnd"/>
+        <w:t>Захранващо напрежение: 5V през USB или 7-12 V на извода Vin</w:t>
+      </w:r>
     </w:p>
     <w:p>
       <w:pPr>
@@ -9517,25 +8480,7 @@
           <w:sz w:val="24"/>
           <w:szCs w:val="24"/>
         </w:rPr>
-        <w:t>Цифрови </w:t>
-      </w:r>
-      <w:proofErr w:type="spellStart"/>
-      <w:r>
-        <w:rPr>
-          <w:color w:val="auto"/>
-          <w:sz w:val="24"/>
-          <w:szCs w:val="24"/>
-        </w:rPr>
-        <w:t>портoве</w:t>
-      </w:r>
-      <w:proofErr w:type="spellEnd"/>
-      <w:r>
-        <w:rPr>
-          <w:color w:val="auto"/>
-          <w:sz w:val="24"/>
-          <w:szCs w:val="24"/>
-        </w:rPr>
-        <w:t>: 14 (от които 6 могат да са PWM изходи)</w:t>
+        <w:t>Цифрови портoве: 14 (от които 6 могат да са PWM изходи)</w:t>
       </w:r>
     </w:p>
     <w:p>
@@ -9583,18 +8528,8 @@
           <w:sz w:val="24"/>
           <w:szCs w:val="24"/>
         </w:rPr>
-        <w:t xml:space="preserve">Максимален изходен ток на I/O порт: 40 </w:t>
-      </w:r>
-      <w:proofErr w:type="spellStart"/>
-      <w:r>
-        <w:rPr>
-          <w:color w:val="auto"/>
-          <w:sz w:val="24"/>
-          <w:szCs w:val="24"/>
-        </w:rPr>
-        <w:t>mA</w:t>
-      </w:r>
-      <w:proofErr w:type="spellEnd"/>
+        <w:t>Максимален изходен ток на I/O порт: 40 mA</w:t>
+      </w:r>
     </w:p>
     <w:p>
       <w:pPr>
@@ -9629,18 +8564,8 @@
           <w:sz w:val="24"/>
           <w:szCs w:val="24"/>
         </w:rPr>
-        <w:t> памет: 32 KB, от които 0,5 KB заети от </w:t>
-      </w:r>
-      <w:proofErr w:type="spellStart"/>
-      <w:r>
-        <w:rPr>
-          <w:color w:val="auto"/>
-          <w:sz w:val="24"/>
-          <w:szCs w:val="24"/>
-        </w:rPr>
-        <w:t>буутлоудъра</w:t>
-      </w:r>
-      <w:proofErr w:type="spellEnd"/>
+        <w:t> памет: 32 KB, от които 0,5 KB заети от буутлоудъра</w:t>
+      </w:r>
     </w:p>
     <w:p>
       <w:pPr>
@@ -9711,18 +8636,8 @@
           <w:sz w:val="24"/>
           <w:szCs w:val="24"/>
         </w:rPr>
-        <w:t xml:space="preserve">Тактова честота: 16 </w:t>
-      </w:r>
-      <w:proofErr w:type="spellStart"/>
-      <w:r>
-        <w:rPr>
-          <w:color w:val="auto"/>
-          <w:sz w:val="24"/>
-          <w:szCs w:val="24"/>
-        </w:rPr>
-        <w:t>MHz</w:t>
-      </w:r>
-      <w:proofErr w:type="spellEnd"/>
+        <w:t>Тактова честота: 16 MHz</w:t>
+      </w:r>
     </w:p>
     <w:p>
       <w:pPr>
@@ -9748,43 +8663,7 @@
           <w:sz w:val="24"/>
           <w:szCs w:val="24"/>
         </w:rPr>
-        <w:t xml:space="preserve">За реализация на опитната постановка ще се използва </w:t>
-      </w:r>
-      <w:proofErr w:type="spellStart"/>
-      <w:r>
-        <w:rPr>
-          <w:color w:val="auto"/>
-          <w:sz w:val="24"/>
-          <w:szCs w:val="24"/>
-        </w:rPr>
-        <w:t>микрокнотролер</w:t>
-      </w:r>
-      <w:proofErr w:type="spellEnd"/>
-      <w:r>
-        <w:rPr>
-          <w:color w:val="auto"/>
-          <w:sz w:val="24"/>
-          <w:szCs w:val="24"/>
-        </w:rPr>
-        <w:t xml:space="preserve"> </w:t>
-      </w:r>
-      <w:proofErr w:type="spellStart"/>
-      <w:r>
-        <w:rPr>
-          <w:color w:val="auto"/>
-          <w:sz w:val="24"/>
-          <w:szCs w:val="24"/>
-        </w:rPr>
-        <w:t>Arduino</w:t>
-      </w:r>
-      <w:proofErr w:type="spellEnd"/>
-      <w:r>
-        <w:rPr>
-          <w:color w:val="auto"/>
-          <w:sz w:val="24"/>
-          <w:szCs w:val="24"/>
-        </w:rPr>
-        <w:t xml:space="preserve"> NANO, който за основа използва  процесорът ATmega328P в корпус </w:t>
+        <w:t xml:space="preserve">За реализация на опитната постановка ще се използва микрокнотролер Arduino NANO, който за основа използва  процесорът ATmega328P в корпус </w:t>
       </w:r>
       <w:r>
         <w:rPr>
@@ -10073,6 +8952,7 @@
       <w:r>
         <w:rPr>
           <w:noProof/>
+          <w:lang w:val="en-US" w:eastAsia="en-US"/>
         </w:rPr>
         <w:drawing>
           <wp:anchor distT="0" distB="0" distL="114300" distR="114300" simplePos="0" relativeHeight="251666432" behindDoc="0" locked="0" layoutInCell="1" allowOverlap="1" wp14:anchorId="11C4F2D2" wp14:editId="37ECEC02">
@@ -10223,23 +9103,7 @@
           <w:sz w:val="24"/>
           <w:szCs w:val="24"/>
         </w:rPr>
-        <w:t xml:space="preserve">За проектиране на принципна схема и печатна платка ще се използва софтуерът </w:t>
-      </w:r>
-      <w:proofErr w:type="spellStart"/>
-      <w:r>
-        <w:rPr>
-          <w:sz w:val="24"/>
-          <w:szCs w:val="24"/>
-        </w:rPr>
-        <w:t>Cadsoft</w:t>
-      </w:r>
-      <w:proofErr w:type="spellEnd"/>
-      <w:r>
-        <w:rPr>
-          <w:sz w:val="24"/>
-          <w:szCs w:val="24"/>
-        </w:rPr>
-        <w:t xml:space="preserve"> Eagle. Програмата позволява проектиране и изчертаване на принципни схеми, след което могат да бъдат реализирани в печатни платки. Разполага с голям набор от полупроводникови елементи и интегрални схеми.</w:t>
+        <w:t>За проектиране на принципна схема и печатна платка ще се използва софтуерът Cadsoft Eagle. Програмата позволява проектиране и изчертаване на принципни схеми, след което могат да бъдат реализирани в печатни платки. Разполага с голям набор от полупроводникови елементи и интегрални схеми.</w:t>
       </w:r>
     </w:p>
     <w:p>
@@ -10290,7 +9154,6 @@
         </w:rPr>
         <w:t xml:space="preserve">платформата </w:t>
       </w:r>
-      <w:proofErr w:type="spellStart"/>
       <w:r>
         <w:rPr>
           <w:rFonts w:ascii="Times New Roman" w:hAnsi="Times New Roman" w:cs="Times New Roman"/>
@@ -10300,7 +9163,6 @@
         </w:rPr>
         <w:t>Arduino</w:t>
       </w:r>
-      <w:proofErr w:type="spellEnd"/>
     </w:p>
     <w:p>
       <w:pPr>
@@ -10339,13 +9201,8 @@
         </w:rPr>
         <w:t xml:space="preserve"> </w:t>
       </w:r>
-      <w:proofErr w:type="spellStart"/>
-      <w:r>
-        <w:t>Arduino</w:t>
-      </w:r>
-      <w:proofErr w:type="spellEnd"/>
-      <w:r>
-        <w:t xml:space="preserve"> е термин, означаващ компания за компютърен софтуер и хардуер, проект и потребителско общество, които разработват и поддържат устройства с микроконтролери и комплекти за построяване на цифрови устройства с лесен за ползване свободен хардуер и софтуер, позволяващи постигането на интерактивност от неспециалисти, които могат да взаимодействат и управляват неща от реалния свят.</w:t>
+      <w:r>
+        <w:t>Arduino е термин, означаващ компания за компютърен софтуер и хардуер, проект и потребителско общество, които разработват и поддържат устройства с микроконтролери и комплекти за построяване на цифрови устройства с лесен за ползване свободен хардуер и софтуер, позволяващи постигането на интерактивност от неспециалисти, които могат да взаимодействат и управляват неща от реалния свят.</w:t>
       </w:r>
     </w:p>
     <w:p>
@@ -10357,15 +9214,7 @@
         <w:jc w:val="both"/>
       </w:pPr>
       <w:r>
-        <w:t xml:space="preserve">Продуктите </w:t>
-      </w:r>
-      <w:proofErr w:type="spellStart"/>
-      <w:r>
-        <w:t>Arduino</w:t>
-      </w:r>
-      <w:proofErr w:type="spellEnd"/>
-      <w:r>
-        <w:t xml:space="preserve"> се разпространяват като хардуер и софтуер с отворен код, лицензиран под LGPL/GPL лиценз, разрешаващ производството и разпространението от всеки. Платките и наборите се продават в сглобен или в „направи си сам“ вариант, достъпни са и като чертежи, схеми и изходен код за изцяло самостоятелно разработване.</w:t>
+        <w:t>Продуктите Arduino се разпространяват като хардуер и софтуер с отворен код, лицензиран под LGPL/GPL лиценз, разрешаващ производството и разпространението от всеки. Платките и наборите се продават в сглобен или в „направи си сам“ вариант, достъпни са и като чертежи, схеми и изходен код за изцяло самостоятелно разработване.</w:t>
       </w:r>
     </w:p>
     <w:p>
@@ -10377,95 +9226,7 @@
         <w:jc w:val="both"/>
       </w:pPr>
       <w:r>
-        <w:t xml:space="preserve">Платките </w:t>
-      </w:r>
-      <w:proofErr w:type="spellStart"/>
-      <w:r>
-        <w:t>Arduino</w:t>
-      </w:r>
-      <w:proofErr w:type="spellEnd"/>
-      <w:r>
-        <w:t xml:space="preserve"> използват 8-битови (AVR) микроконтролери или 32-битови (ARM) процесори </w:t>
-      </w:r>
-      <w:proofErr w:type="spellStart"/>
-      <w:r>
-        <w:t>Atmel</w:t>
-      </w:r>
-      <w:proofErr w:type="spellEnd"/>
-      <w:r>
-        <w:t xml:space="preserve"> (най-новите модели </w:t>
-      </w:r>
-      <w:proofErr w:type="spellStart"/>
-      <w:r>
-        <w:t>Arduino</w:t>
-      </w:r>
-      <w:proofErr w:type="spellEnd"/>
-      <w:r>
-        <w:t xml:space="preserve"> включват и платки с други процесори, но ние ще наблегнем на </w:t>
-      </w:r>
-      <w:proofErr w:type="spellStart"/>
-      <w:r>
-        <w:t>Uno</w:t>
-      </w:r>
-      <w:proofErr w:type="spellEnd"/>
-      <w:r>
-        <w:t xml:space="preserve">, </w:t>
-      </w:r>
-      <w:proofErr w:type="spellStart"/>
-      <w:r>
-        <w:t>Mega</w:t>
-      </w:r>
-      <w:proofErr w:type="spellEnd"/>
-      <w:r>
-        <w:t xml:space="preserve"> 2560 и </w:t>
-      </w:r>
-      <w:proofErr w:type="spellStart"/>
-      <w:r>
-        <w:t>Due</w:t>
-      </w:r>
-      <w:proofErr w:type="spellEnd"/>
-      <w:r>
-        <w:t xml:space="preserve"> моделите, като най-разпространени и достъпни на пазара). Платките са снабдени с множество цифрови и аналогови входно-изходни изводи (</w:t>
-      </w:r>
-      <w:proofErr w:type="spellStart"/>
-      <w:r>
-        <w:t>pins</w:t>
-      </w:r>
-      <w:proofErr w:type="spellEnd"/>
-      <w:r>
-        <w:t>), които могат да бъдат свързвани с разнообразни платки за разширение (</w:t>
-      </w:r>
-      <w:proofErr w:type="spellStart"/>
-      <w:r>
-        <w:t>shields</w:t>
-      </w:r>
-      <w:proofErr w:type="spellEnd"/>
-      <w:r>
-        <w:t xml:space="preserve">) и други схеми. Те включват и сериен или USB интерфейс, с чиято помощ може да се зареждат програми от компютър. Микроконтролерите обикновено се програмират с помощта на езиците за програмиране C и C++, като специално за платките </w:t>
-      </w:r>
-      <w:proofErr w:type="spellStart"/>
-      <w:r>
-        <w:t>Arduino</w:t>
-      </w:r>
-      <w:proofErr w:type="spellEnd"/>
-      <w:r>
-        <w:t xml:space="preserve"> се препоръчва да се използва </w:t>
-      </w:r>
-      <w:proofErr w:type="spellStart"/>
-      <w:r>
-        <w:t>Arduino</w:t>
-      </w:r>
-      <w:proofErr w:type="spellEnd"/>
-      <w:r>
-        <w:t xml:space="preserve"> IDE средата, базирана на </w:t>
-      </w:r>
-      <w:proofErr w:type="spellStart"/>
-      <w:r>
-        <w:t>Processing</w:t>
-      </w:r>
-      <w:proofErr w:type="spellEnd"/>
-      <w:r>
-        <w:t>.</w:t>
+        <w:t>Платките Arduino използват 8-битови (AVR) микроконтролери или 32-битови (ARM) процесори Atmel (най-новите модели Arduino включват и платки с други процесори, но ние ще наблегнем на Uno, Mega 2560 и Due моделите, като най-разпространени и достъпни на пазара). Платките са снабдени с множество цифрови и аналогови входно-изходни изводи (pins), които могат да бъдат свързвани с разнообразни платки за разширение (shields) и други схеми. Те включват и сериен или USB интерфейс, с чиято помощ може да се зареждат програми от компютър. Микроконтролерите обикновено се програмират с помощта на езиците за програмиране C и C++, като специално за платките Arduino се препоръчва да се използва Arduino IDE средата, базирана на Processing.</w:t>
       </w:r>
     </w:p>
     <w:p>
@@ -10477,15 +9238,7 @@
         <w:jc w:val="both"/>
       </w:pPr>
       <w:r>
-        <w:t xml:space="preserve">Първата платка </w:t>
-      </w:r>
-      <w:proofErr w:type="spellStart"/>
-      <w:r>
-        <w:t>Arduino</w:t>
-      </w:r>
-      <w:proofErr w:type="spellEnd"/>
-      <w:r>
-        <w:t xml:space="preserve"> е представена през 2005 г. Екипът на проекта е целял да предостави на любители, ученици и професионалисти евтин и лесен начин да създават </w:t>
+        <w:t xml:space="preserve">Първата платка Arduino е представена през 2005 г. Екипът на проекта е целял да предостави на любители, ученици и професионалисти евтин и лесен начин да създават </w:t>
       </w:r>
       <w:r>
         <w:lastRenderedPageBreak/>
@@ -10509,6 +9262,7 @@
           <w:bCs/>
           <w:noProof/>
           <w:szCs w:val="28"/>
+          <w:lang w:val="en-US" w:eastAsia="en-US"/>
         </w:rPr>
         <w:drawing>
           <wp:anchor distT="0" distB="0" distL="114300" distR="114300" simplePos="0" relativeHeight="251667456" behindDoc="0" locked="0" layoutInCell="1" allowOverlap="1" wp14:anchorId="45CBEBB7" wp14:editId="55B6F222">
@@ -10750,6 +9504,7 @@
           <w:noProof/>
           <w:sz w:val="24"/>
           <w:szCs w:val="24"/>
+          <w:lang w:val="en-US" w:eastAsia="en-US"/>
         </w:rPr>
         <w:lastRenderedPageBreak/>
         <w:drawing>
@@ -10814,6 +9569,7 @@
           <w:noProof/>
           <w:sz w:val="24"/>
           <w:szCs w:val="24"/>
+          <w:lang w:val="en-US" w:eastAsia="en-US"/>
         </w:rPr>
         <w:drawing>
           <wp:anchor distT="0" distB="0" distL="114300" distR="114300" simplePos="0" relativeHeight="251669504" behindDoc="0" locked="0" layoutInCell="1" allowOverlap="1" wp14:anchorId="51E2C3B8" wp14:editId="289860B5">
@@ -11027,7 +9783,17 @@
           <w:sz w:val="24"/>
           <w:szCs w:val="24"/>
         </w:rPr>
-        <w:t>се вижда в синьото поле дефиниране на променливи. Тези променливи означават, двата инфрачервени сензора</w:t>
+        <w:t>се вижда в синьото поле дефи</w:t>
+      </w:r>
+      <w:bookmarkStart w:id="3" w:name="_GoBack"/>
+      <w:bookmarkEnd w:id="3"/>
+      <w:r>
+        <w:rPr>
+          <w:bCs/>
+          <w:sz w:val="24"/>
+          <w:szCs w:val="24"/>
+        </w:rPr>
+        <w:t>ниране на променливи. Тези променливи означават, двата инфрачервени сензора</w:t>
       </w:r>
       <w:r>
         <w:rPr>
@@ -11077,23 +9843,13 @@
         </w:rPr>
         <w:t xml:space="preserve"> </w:t>
       </w:r>
-      <w:proofErr w:type="spellStart"/>
-      <w:r>
-        <w:rPr>
-          <w:bCs/>
-          <w:sz w:val="24"/>
-          <w:szCs w:val="24"/>
-        </w:rPr>
-        <w:t>ардуино</w:t>
-      </w:r>
-      <w:proofErr w:type="spellEnd"/>
-      <w:r>
-        <w:rPr>
-          <w:bCs/>
-          <w:sz w:val="24"/>
-          <w:szCs w:val="24"/>
-        </w:rPr>
-        <w:t xml:space="preserve"> платката</w:t>
+      <w:r>
+        <w:rPr>
+          <w:bCs/>
+          <w:sz w:val="24"/>
+          <w:szCs w:val="24"/>
+        </w:rPr>
+        <w:t>ардуино платката</w:t>
       </w:r>
       <w:r>
         <w:rPr>
@@ -11261,6 +10017,7 @@
           <w:noProof/>
           <w:sz w:val="24"/>
           <w:szCs w:val="24"/>
+          <w:lang w:val="en-US" w:eastAsia="en-US"/>
         </w:rPr>
         <w:drawing>
           <wp:anchor distT="0" distB="0" distL="114300" distR="114300" simplePos="0" relativeHeight="251672576" behindDoc="0" locked="0" layoutInCell="1" allowOverlap="1" wp14:anchorId="51B0841E" wp14:editId="6823E830">
@@ -11324,6 +10081,7 @@
           <w:noProof/>
           <w:sz w:val="24"/>
           <w:szCs w:val="24"/>
+          <w:lang w:val="en-US" w:eastAsia="en-US"/>
         </w:rPr>
         <w:drawing>
           <wp:anchor distT="0" distB="0" distL="114300" distR="114300" simplePos="0" relativeHeight="251671552" behindDoc="0" locked="0" layoutInCell="1" allowOverlap="1" wp14:anchorId="327628EE" wp14:editId="573C8F82">
@@ -11764,6 +10522,7 @@
           <w:noProof/>
           <w:sz w:val="24"/>
           <w:szCs w:val="24"/>
+          <w:lang w:val="en-US" w:eastAsia="en-US"/>
         </w:rPr>
         <w:drawing>
           <wp:inline distT="0" distB="0" distL="0" distR="0" wp14:anchorId="35BFA618" wp14:editId="48D222AF">
@@ -11944,6 +10703,7 @@
           <w:noProof/>
           <w:sz w:val="24"/>
           <w:szCs w:val="24"/>
+          <w:lang w:val="en-US" w:eastAsia="en-US"/>
         </w:rPr>
         <w:drawing>
           <wp:anchor distT="0" distB="0" distL="114300" distR="114300" simplePos="0" relativeHeight="251673600" behindDoc="0" locked="0" layoutInCell="1" allowOverlap="1" wp14:anchorId="385D0FDE" wp14:editId="76A573E3">
@@ -12007,6 +10767,7 @@
           <w:noProof/>
           <w:sz w:val="24"/>
           <w:szCs w:val="24"/>
+          <w:lang w:val="en-US" w:eastAsia="en-US"/>
         </w:rPr>
         <w:drawing>
           <wp:anchor distT="0" distB="0" distL="114300" distR="114300" simplePos="0" relativeHeight="251674624" behindDoc="0" locked="0" layoutInCell="1" allowOverlap="1" wp14:anchorId="3A6597BB" wp14:editId="4576888D">
@@ -12503,6 +11264,7 @@
       <w:r>
         <w:rPr>
           <w:noProof/>
+          <w:lang w:val="en-US" w:eastAsia="en-US"/>
         </w:rPr>
         <w:drawing>
           <wp:inline distT="0" distB="0" distL="0" distR="0" wp14:anchorId="3BF385A1" wp14:editId="4B73028D">
@@ -12821,6 +11583,7 @@
         <w:rPr>
           <w:b/>
           <w:noProof/>
+          <w:lang w:val="en-US" w:eastAsia="en-US"/>
         </w:rPr>
         <w:drawing>
           <wp:inline distT="0" distB="0" distL="0" distR="0" wp14:anchorId="600A923B" wp14:editId="79BB6128">
@@ -13100,21 +11863,7 @@
         <w:rPr>
           <w:b/>
         </w:rPr>
-        <w:t xml:space="preserve"> на </w:t>
-      </w:r>
-      <w:proofErr w:type="spellStart"/>
-      <w:r>
-        <w:rPr>
-          <w:b/>
-        </w:rPr>
-        <w:t>драйвърната</w:t>
-      </w:r>
-      <w:proofErr w:type="spellEnd"/>
-      <w:r>
-        <w:rPr>
-          <w:b/>
-        </w:rPr>
-        <w:t xml:space="preserve"> част</w:t>
+        <w:t xml:space="preserve"> на драйвърната част</w:t>
       </w:r>
     </w:p>
     <w:p>
@@ -13133,6 +11882,7 @@
       <w:r>
         <w:rPr>
           <w:noProof/>
+          <w:lang w:val="en-US" w:eastAsia="en-US"/>
         </w:rPr>
         <w:drawing>
           <wp:inline distT="0" distB="0" distL="0" distR="0" wp14:anchorId="6CEB924F" wp14:editId="3BC4720C">
@@ -13491,6 +12241,7 @@
           <w:b/>
           <w:bCs/>
           <w:noProof/>
+          <w:lang w:val="en-US" w:eastAsia="en-US"/>
         </w:rPr>
         <w:lastRenderedPageBreak/>
         <w:drawing>
@@ -13780,43 +12531,7 @@
           <w:szCs w:val="24"/>
           <w:shd w:val="clear" w:color="auto" w:fill="FFFFFF"/>
         </w:rPr>
-        <w:t xml:space="preserve">Моторният драйвер, двуканален H-мост, базиран на чипа MX1508, е модерен аналог на моторните драйвери L298N или L9110, но с подобрени характеристики и в по-компактен дизайн. Мостовият драйвер може да задвижва два DC двигателя или един биполярен </w:t>
-      </w:r>
-      <w:proofErr w:type="spellStart"/>
-      <w:r>
-        <w:rPr>
-          <w:sz w:val="24"/>
-          <w:szCs w:val="24"/>
-          <w:shd w:val="clear" w:color="auto" w:fill="FFFFFF"/>
-        </w:rPr>
-        <w:t>стъпков</w:t>
-      </w:r>
-      <w:proofErr w:type="spellEnd"/>
-      <w:r>
-        <w:rPr>
-          <w:sz w:val="24"/>
-          <w:szCs w:val="24"/>
-          <w:shd w:val="clear" w:color="auto" w:fill="FFFFFF"/>
-        </w:rPr>
-        <w:t xml:space="preserve"> двигател. Вградената защита срещу спиране на двигатели повишава надеждността както на самия водач, така и на свързаните към него двигатели. Микросхемата има вградена термична защита с автоматично възстановяване при падане на температурата до работни стойности. Драйверът се нагрява по-малко, поради вградените в мостовата верига MOSFET транзистори с ниско съпротивление на кръстовището. В резултат на това се постига висока ефективност. Размерите на платката на драйвера на мотора </w:t>
-      </w:r>
-      <w:proofErr w:type="spellStart"/>
-      <w:r>
-        <w:rPr>
-          <w:sz w:val="24"/>
-          <w:szCs w:val="24"/>
-          <w:shd w:val="clear" w:color="auto" w:fill="FFFFFF"/>
-        </w:rPr>
-        <w:t>arduino</w:t>
-      </w:r>
-      <w:proofErr w:type="spellEnd"/>
-      <w:r>
-        <w:rPr>
-          <w:sz w:val="24"/>
-          <w:szCs w:val="24"/>
-          <w:shd w:val="clear" w:color="auto" w:fill="FFFFFF"/>
-        </w:rPr>
-        <w:t xml:space="preserve"> са толкова малки, че може да се монтира директно върху самия мотор.</w:t>
+        <w:t>Моторният драйвер, двуканален H-мост, базиран на чипа MX1508, е модерен аналог на моторните драйвери L298N или L9110, но с подобрени характеристики и в по-компактен дизайн. Мостовият драйвер може да задвижва два DC двигателя или един биполярен стъпков двигател. Вградената защита срещу спиране на двигатели повишава надеждността както на самия водач, така и на свързаните към него двигатели. Микросхемата има вградена термична защита с автоматично възстановяване при падане на температурата до работни стойности. Драйверът се нагрява по-малко, поради вградените в мостовата верига MOSFET транзистори с ниско съпротивление на кръстовището. В резултат на това се постига висока ефективност. Размерите на платката на драйвера на мотора arduino са толкова малки, че може да се монтира директно върху самия мотор.</w:t>
       </w:r>
     </w:p>
     <w:p>
@@ -13884,7 +12599,6 @@
         </w:rPr>
         <w:t xml:space="preserve">DC </w:t>
       </w:r>
-      <w:proofErr w:type="spellStart"/>
       <w:r>
         <w:rPr>
           <w:color w:val="auto"/>
@@ -13892,9 +12606,8 @@
           <w:szCs w:val="24"/>
           <w:shd w:val="clear" w:color="auto" w:fill="FFFFFF"/>
         </w:rPr>
-        <w:t>Motor</w:t>
-      </w:r>
-      <w:proofErr w:type="spellEnd"/>
+        <w:t>Motor Driver е евтин модул за драйвер за мотор, който може да управлява DC стъпкови двигатели с номинален ток до 2A. MX1508 IC има интегрирани две H-канални задвижващи вериги, проектирани с N-канални и P-</w:t>
+      </w:r>
       <w:r>
         <w:rPr>
           <w:color w:val="auto"/>
@@ -13902,77 +12615,8 @@
           <w:szCs w:val="24"/>
           <w:shd w:val="clear" w:color="auto" w:fill="FFFFFF"/>
         </w:rPr>
-        <w:t xml:space="preserve"> </w:t>
-      </w:r>
-      <w:proofErr w:type="spellStart"/>
-      <w:r>
-        <w:rPr>
-          <w:color w:val="auto"/>
-          <w:sz w:val="24"/>
-          <w:szCs w:val="24"/>
-          <w:shd w:val="clear" w:color="auto" w:fill="FFFFFF"/>
-        </w:rPr>
-        <w:t>Driver</w:t>
-      </w:r>
-      <w:proofErr w:type="spellEnd"/>
-      <w:r>
-        <w:rPr>
-          <w:color w:val="auto"/>
-          <w:sz w:val="24"/>
-          <w:szCs w:val="24"/>
-          <w:shd w:val="clear" w:color="auto" w:fill="FFFFFF"/>
-        </w:rPr>
-        <w:t xml:space="preserve"> е евтин модул за драйвер за мотор, който може да управлява DC </w:t>
-      </w:r>
-      <w:proofErr w:type="spellStart"/>
-      <w:r>
-        <w:rPr>
-          <w:color w:val="auto"/>
-          <w:sz w:val="24"/>
-          <w:szCs w:val="24"/>
-          <w:shd w:val="clear" w:color="auto" w:fill="FFFFFF"/>
-        </w:rPr>
-        <w:t>стъпкови</w:t>
-      </w:r>
-      <w:proofErr w:type="spellEnd"/>
-      <w:r>
-        <w:rPr>
-          <w:color w:val="auto"/>
-          <w:sz w:val="24"/>
-          <w:szCs w:val="24"/>
-          <w:shd w:val="clear" w:color="auto" w:fill="FFFFFF"/>
-        </w:rPr>
-        <w:t xml:space="preserve"> двигатели с номинален ток до 2A. MX1508 IC има интегрирани две H-канални задвижващи вериги, проектирани с N-канални и P-</w:t>
-      </w:r>
-      <w:r>
-        <w:rPr>
-          <w:color w:val="auto"/>
-          <w:sz w:val="24"/>
-          <w:szCs w:val="24"/>
-          <w:shd w:val="clear" w:color="auto" w:fill="FFFFFF"/>
-        </w:rPr>
         <w:lastRenderedPageBreak/>
-        <w:t xml:space="preserve">канални захранващи MOSFET, които са подходящи за управление на двигатели за колички играчки и други приложения. Модулът също има вградена термична защитна верига и обща </w:t>
-      </w:r>
-      <w:proofErr w:type="spellStart"/>
-      <w:r>
-        <w:rPr>
-          <w:color w:val="auto"/>
-          <w:sz w:val="24"/>
-          <w:szCs w:val="24"/>
-          <w:shd w:val="clear" w:color="auto" w:fill="FFFFFF"/>
-        </w:rPr>
-        <w:t>проводяща</w:t>
-      </w:r>
-      <w:proofErr w:type="spellEnd"/>
-      <w:r>
-        <w:rPr>
-          <w:color w:val="auto"/>
-          <w:sz w:val="24"/>
-          <w:szCs w:val="24"/>
-          <w:shd w:val="clear" w:color="auto" w:fill="FFFFFF"/>
-        </w:rPr>
-        <w:t xml:space="preserve"> верига, която помага за предотвратяване на неизправност на двигателя, ако входните щифтове останат плаващи.</w:t>
+        <w:t>канални захранващи MOSFET, които са подходящи за управление на двигатели за колички играчки и други приложения. Модулът също има вградена термична защитна верига и обща проводяща верига, която помага за предотвратяване на неизправност на двигателя, ако входните щифтове останат плаващи.</w:t>
       </w:r>
     </w:p>
     <w:p>
@@ -14380,7 +13024,6 @@
                 <w:szCs w:val="24"/>
               </w:rPr>
             </w:pPr>
-            <w:proofErr w:type="spellStart"/>
             <w:r>
               <w:rPr>
                 <w:b/>
@@ -14389,18 +13032,7 @@
                 <w:sz w:val="24"/>
                 <w:szCs w:val="24"/>
               </w:rPr>
-              <w:t>Pin</w:t>
-            </w:r>
-            <w:proofErr w:type="spellEnd"/>
-            <w:r>
-              <w:rPr>
-                <w:b/>
-                <w:bCs/>
-                <w:color w:val="303030"/>
-                <w:sz w:val="24"/>
-                <w:szCs w:val="24"/>
-              </w:rPr>
-              <w:t xml:space="preserve"> функция</w:t>
+              <w:t>Pin функция</w:t>
             </w:r>
           </w:p>
         </w:tc>
@@ -15194,6 +13826,7 @@
         <w:rPr>
           <w:noProof/>
           <w:color w:val="303030"/>
+          <w:lang w:val="en-US" w:eastAsia="en-US"/>
         </w:rPr>
         <w:drawing>
           <wp:anchor distT="0" distB="0" distL="114300" distR="114300" simplePos="0" relativeHeight="251675648" behindDoc="0" locked="0" layoutInCell="1" allowOverlap="1" wp14:anchorId="4A6DACD0" wp14:editId="760E904C">
@@ -15259,23 +13892,7 @@
         </w:drawing>
       </w:r>
       <w:r>
-        <w:t xml:space="preserve">Свързването на MX1508 DC </w:t>
-      </w:r>
-      <w:proofErr w:type="spellStart"/>
-      <w:r>
-        <w:t>Motor</w:t>
-      </w:r>
-      <w:proofErr w:type="spellEnd"/>
-      <w:r>
-        <w:t xml:space="preserve"> </w:t>
-      </w:r>
-      <w:proofErr w:type="spellStart"/>
-      <w:r>
-        <w:t>Driver</w:t>
-      </w:r>
-      <w:proofErr w:type="spellEnd"/>
-      <w:r>
-        <w:t xml:space="preserve"> модул към микроконтролер може да се направи доста лесно. Тъй като двигателите консумират по-високи количества ток, винаги се препоръчва да използвате източник на батерия вместо захранването на контролера.</w:t>
+        <w:t>Свързването на MX1508 DC Motor Driver модул към микроконтролер може да се направи доста лесно. Тъй като двигателите консумират по-високи количества ток, винаги се препоръчва да използвате източник на батерия вместо захранването на контролера.</w:t>
       </w:r>
     </w:p>
     <w:p>
@@ -15352,15 +13969,7 @@
       </w:pPr>
       <w:r>
         <w:lastRenderedPageBreak/>
-        <w:t xml:space="preserve">Положителните и отрицателните изводи на батерията са свързани към + и - клемата на модула за задвижване на двигателя. Четирите IN щифта могат да бъдат свързани към PWM сигналните щифтове на микроконтролера, които ще генерират сигнал за промяна на скоростта на двигателя. Щифтовете на двигателя A и </w:t>
-      </w:r>
-      <w:proofErr w:type="spellStart"/>
-      <w:r>
-        <w:t>Motor</w:t>
-      </w:r>
-      <w:proofErr w:type="spellEnd"/>
-      <w:r>
-        <w:t xml:space="preserve"> B на модулите на драйвера на двигателя могат да се използват за свързване на двигателите, които трябва да бъдат контролирани. Всички връзки могат лесно да бъдат направени, като следвате изображението, показано по-горе.</w:t>
+        <w:t>Положителните и отрицателните изводи на батерията са свързани към + и - клемата на модула за задвижване на двигателя. Четирите IN щифта могат да бъдат свързани към PWM сигналните щифтове на микроконтролера, които ще генерират сигнал за промяна на скоростта на двигателя. Щифтовете на двигателя A и Motor B на модулите на драйвера на двигателя могат да се използват за свързване на двигателите, които трябва да бъдат контролирани. Всички връзки могат лесно да бъдат направени, като следвате изображението, показано по-горе.</w:t>
       </w:r>
     </w:p>
     <w:p>
@@ -15391,16 +14000,7 @@
           <w:szCs w:val="24"/>
           <w:shd w:val="clear" w:color="auto" w:fill="FFFFFF"/>
         </w:rPr>
-        <w:t>щифтовете</w:t>
-      </w:r>
-      <w:r>
-        <w:rPr>
-          <w:color w:val="auto"/>
-          <w:sz w:val="24"/>
-          <w:szCs w:val="24"/>
-          <w:shd w:val="clear" w:color="auto" w:fill="FFFFFF"/>
-        </w:rPr>
-        <w:t xml:space="preserve"> </w:t>
+        <w:t xml:space="preserve">щифтовете </w:t>
       </w:r>
       <w:r>
         <w:rPr>
@@ -15468,25 +14068,7 @@
           <w:sz w:val="24"/>
           <w:szCs w:val="24"/>
         </w:rPr>
-        <w:t xml:space="preserve">Използва се за задвижване на </w:t>
-      </w:r>
-      <w:proofErr w:type="spellStart"/>
-      <w:r>
-        <w:rPr>
-          <w:color w:val="auto"/>
-          <w:sz w:val="24"/>
-          <w:szCs w:val="24"/>
-        </w:rPr>
-        <w:t>светодиоди</w:t>
-      </w:r>
-      <w:proofErr w:type="spellEnd"/>
-      <w:r>
-        <w:rPr>
-          <w:color w:val="auto"/>
-          <w:sz w:val="24"/>
-          <w:szCs w:val="24"/>
-        </w:rPr>
-        <w:t xml:space="preserve"> с висок ток</w:t>
+        <w:t>Използва се за задвижване на светодиоди с висок ток</w:t>
       </w:r>
     </w:p>
     <w:p>
@@ -15511,25 +14093,7 @@
           <w:sz w:val="24"/>
           <w:szCs w:val="24"/>
         </w:rPr>
-        <w:t xml:space="preserve">Може да се използва за задвижване както на DC, така и на </w:t>
-      </w:r>
-      <w:proofErr w:type="spellStart"/>
-      <w:r>
-        <w:rPr>
-          <w:color w:val="auto"/>
-          <w:sz w:val="24"/>
-          <w:szCs w:val="24"/>
-        </w:rPr>
-        <w:t>стъпкови</w:t>
-      </w:r>
-      <w:proofErr w:type="spellEnd"/>
-      <w:r>
-        <w:rPr>
-          <w:color w:val="auto"/>
-          <w:sz w:val="24"/>
-          <w:szCs w:val="24"/>
-        </w:rPr>
-        <w:t xml:space="preserve"> двигатели</w:t>
+        <w:t>Може да се използва за задвижване както на DC, така и на стъпкови двигатели</w:t>
       </w:r>
     </w:p>
     <w:p>
@@ -15594,6 +14158,7 @@
         <w:rPr>
           <w:noProof/>
           <w:szCs w:val="28"/>
+          <w:lang w:val="en-US" w:eastAsia="en-US"/>
         </w:rPr>
         <w:drawing>
           <wp:anchor distT="0" distB="0" distL="114300" distR="114300" simplePos="0" relativeHeight="251678720" behindDoc="0" locked="0" layoutInCell="1" allowOverlap="1" wp14:anchorId="57BD2788" wp14:editId="68CE27B2">
@@ -16022,25 +14587,7 @@
           <w:sz w:val="24"/>
           <w:szCs w:val="24"/>
         </w:rPr>
-        <w:t xml:space="preserve">След работата по електрически двигател за комерсиално използване е продължена, като се патентова електромотор през 1837 година. Двигателите работят при скорост до 600 оборота в минута, и се използват за задвижване на машини в печатница. Поради липсата на централно </w:t>
-      </w:r>
-      <w:proofErr w:type="spellStart"/>
-      <w:r>
-        <w:rPr>
-          <w:color w:val="auto"/>
-          <w:sz w:val="24"/>
-          <w:szCs w:val="24"/>
-        </w:rPr>
-        <w:t>токозахранване</w:t>
-      </w:r>
-      <w:proofErr w:type="spellEnd"/>
-      <w:r>
-        <w:rPr>
-          <w:color w:val="auto"/>
-          <w:sz w:val="24"/>
-          <w:szCs w:val="24"/>
-        </w:rPr>
-        <w:t xml:space="preserve"> този тип задвижване обаче дълго време не търпи развитие.</w:t>
+        <w:t>След работата по електрически двигател за комерсиално използване е продължена, като се патентова електромотор през 1837 година. Двигателите работят при скорост до 600 оборота в минута, и се използват за задвижване на машини в печатница. Поради липсата на централно токозахранване този тип задвижване обаче дълго време не търпи развитие.</w:t>
       </w:r>
     </w:p>
     <w:p>
@@ -16064,17 +14611,7 @@
           <w:sz w:val="24"/>
           <w:szCs w:val="24"/>
         </w:rPr>
-        <w:t>През 1855 година е построено устройств</w:t>
-      </w:r>
-      <w:bookmarkStart w:id="3" w:name="_GoBack"/>
-      <w:bookmarkEnd w:id="3"/>
-      <w:r>
-        <w:rPr>
-          <w:color w:val="auto"/>
-          <w:sz w:val="24"/>
-          <w:szCs w:val="24"/>
-        </w:rPr>
-        <w:t>о работещо на подобни принципи. С него той задвижил модел на електрическа кола още същата година.</w:t>
+        <w:t>През 1855 година е построено устройство работещо на подобни принципи. С него той задвижил модел на електрическа кола още същата година.</w:t>
       </w:r>
     </w:p>
     <w:p>
@@ -16169,47 +14706,7 @@
           <w:shd w:val="clear" w:color="auto" w:fill="FFFFFF"/>
         </w:rPr>
         <w:lastRenderedPageBreak/>
-        <w:t xml:space="preserve">електродвигатели, при ниски скорости на въртене и еднакви </w:t>
-      </w:r>
-      <w:proofErr w:type="spellStart"/>
-      <w:r>
-        <w:rPr>
-          <w:color w:val="auto"/>
-          <w:sz w:val="24"/>
-          <w:szCs w:val="24"/>
-          <w:shd w:val="clear" w:color="auto" w:fill="FFFFFF"/>
-        </w:rPr>
-        <w:t>масообемни</w:t>
-      </w:r>
-      <w:proofErr w:type="spellEnd"/>
-      <w:r>
-        <w:rPr>
-          <w:color w:val="auto"/>
-          <w:sz w:val="24"/>
-          <w:szCs w:val="24"/>
-          <w:shd w:val="clear" w:color="auto" w:fill="FFFFFF"/>
-        </w:rPr>
-        <w:t xml:space="preserve"> показатели. Напоследък се наблюдава бурно развитие при </w:t>
-      </w:r>
-      <w:proofErr w:type="spellStart"/>
-      <w:r>
-        <w:rPr>
-          <w:color w:val="auto"/>
-          <w:sz w:val="24"/>
-          <w:szCs w:val="24"/>
-          <w:shd w:val="clear" w:color="auto" w:fill="FFFFFF"/>
-        </w:rPr>
-        <w:t>безколекторните</w:t>
-      </w:r>
-      <w:proofErr w:type="spellEnd"/>
-      <w:r>
-        <w:rPr>
-          <w:color w:val="auto"/>
-          <w:sz w:val="24"/>
-          <w:szCs w:val="24"/>
-          <w:shd w:val="clear" w:color="auto" w:fill="FFFFFF"/>
-        </w:rPr>
-        <w:t xml:space="preserve"> постояннотокови електрически двигатели.</w:t>
+        <w:t>електродвигатели, при ниски скорости на въртене и еднакви масообемни показатели. Напоследък се наблюдава бурно развитие при безколекторните постояннотокови електрически двигатели.</w:t>
       </w:r>
     </w:p>
     <w:p>
@@ -16227,6 +14724,7 @@
           <w:noProof/>
           <w:sz w:val="24"/>
           <w:szCs w:val="24"/>
+          <w:lang w:val="en-US" w:eastAsia="en-US"/>
         </w:rPr>
         <w:drawing>
           <wp:anchor distT="0" distB="0" distL="114300" distR="114300" simplePos="0" relativeHeight="251664384" behindDoc="0" locked="0" layoutInCell="1" allowOverlap="1" wp14:anchorId="5661C729" wp14:editId="6414ADD4">
@@ -16409,6 +14907,7 @@
       <w:r>
         <w:rPr>
           <w:noProof/>
+          <w:lang w:val="en-US" w:eastAsia="en-US"/>
         </w:rPr>
         <w:drawing>
           <wp:inline distT="0" distB="0" distL="0" distR="0" wp14:anchorId="2E1B45E7" wp14:editId="12633F8A">
@@ -16472,6 +14971,7 @@
       <w:r>
         <w:rPr>
           <w:noProof/>
+          <w:lang w:val="en-US" w:eastAsia="en-US"/>
         </w:rPr>
         <mc:AlternateContent>
           <mc:Choice Requires="wps">
@@ -21062,21 +19562,7 @@
         <w:rPr>
           <w:color w:val="222222"/>
         </w:rPr>
-        <w:t xml:space="preserve">Веригата за приложение на IR сензора е схема за откриване на препятствия, която е показана по-долу. Тази схема може да бъде изградена с </w:t>
-      </w:r>
-      <w:proofErr w:type="spellStart"/>
-      <w:r>
-        <w:rPr>
-          <w:color w:val="222222"/>
-        </w:rPr>
-        <w:t>фотодиод</w:t>
-      </w:r>
-      <w:proofErr w:type="spellEnd"/>
-      <w:r>
-        <w:rPr>
-          <w:color w:val="222222"/>
-        </w:rPr>
-        <w:t xml:space="preserve">, IR </w:t>
+        <w:t xml:space="preserve">Веригата за приложение на IR сензора е схема за откриване на препятствия, която е показана по-долу. Тази схема може да бъде изградена с фотодиод, IR </w:t>
       </w:r>
       <w:r>
         <w:rPr>
@@ -21102,77 +19588,7 @@
         <w:rPr>
           <w:color w:val="222222"/>
         </w:rPr>
-        <w:t xml:space="preserve"> , LED и </w:t>
-      </w:r>
-      <w:proofErr w:type="spellStart"/>
-      <w:r>
-        <w:rPr>
-          <w:color w:val="222222"/>
-        </w:rPr>
-        <w:t>потенциометър</w:t>
-      </w:r>
-      <w:proofErr w:type="spellEnd"/>
-      <w:r>
-        <w:rPr>
-          <w:color w:val="222222"/>
-        </w:rPr>
-        <w:t xml:space="preserve">. Основната функция на инфрачервения </w:t>
-      </w:r>
-      <w:proofErr w:type="spellStart"/>
-      <w:r>
-        <w:rPr>
-          <w:color w:val="222222"/>
-        </w:rPr>
-        <w:t>светодиод</w:t>
-      </w:r>
-      <w:proofErr w:type="spellEnd"/>
-      <w:r>
-        <w:rPr>
-          <w:color w:val="222222"/>
-        </w:rPr>
-        <w:t xml:space="preserve"> е да излъчва IR светлина и </w:t>
-      </w:r>
-      <w:proofErr w:type="spellStart"/>
-      <w:r>
-        <w:rPr>
-          <w:color w:val="222222"/>
-        </w:rPr>
-        <w:t>фотодиодът</w:t>
-      </w:r>
-      <w:proofErr w:type="spellEnd"/>
-      <w:r>
-        <w:rPr>
-          <w:color w:val="222222"/>
-        </w:rPr>
-        <w:t xml:space="preserve"> се използва за отчитане на IR светлината. В тази схема се използва операционен усилвател като </w:t>
-      </w:r>
-      <w:proofErr w:type="spellStart"/>
-      <w:r>
-        <w:rPr>
-          <w:color w:val="222222"/>
-        </w:rPr>
-        <w:t>компаратор</w:t>
-      </w:r>
-      <w:proofErr w:type="spellEnd"/>
-      <w:r>
-        <w:rPr>
-          <w:color w:val="222222"/>
-        </w:rPr>
-        <w:t xml:space="preserve"> на напрежението и изходът на сензора може да се регулира от </w:t>
-      </w:r>
-      <w:proofErr w:type="spellStart"/>
-      <w:r>
-        <w:rPr>
-          <w:color w:val="222222"/>
-        </w:rPr>
-        <w:t>потенциометъра</w:t>
-      </w:r>
-      <w:proofErr w:type="spellEnd"/>
-      <w:r>
-        <w:rPr>
-          <w:color w:val="222222"/>
-        </w:rPr>
-        <w:t xml:space="preserve"> въз основа на изискването.</w:t>
+        <w:t> , LED и потенциометър. Основната функция на инфрачервения светодиод е да излъчва IR светлина и фотодиодът се използва за отчитане на IR светлината. В тази схема се използва операционен усилвател като компаратор на напрежението и изходът на сензора може да се регулира от потенциометъра въз основа на изискването.</w:t>
       </w:r>
     </w:p>
     <w:p>
@@ -21189,49 +19605,7 @@
         <w:rPr>
           <w:color w:val="222222"/>
         </w:rPr>
-        <w:t xml:space="preserve">След като светлината, генерирана от инфрачервения </w:t>
-      </w:r>
-      <w:proofErr w:type="spellStart"/>
-      <w:r>
-        <w:rPr>
-          <w:color w:val="222222"/>
-        </w:rPr>
-        <w:t>светодиод</w:t>
-      </w:r>
-      <w:proofErr w:type="spellEnd"/>
-      <w:r>
-        <w:rPr>
-          <w:color w:val="222222"/>
-        </w:rPr>
-        <w:t xml:space="preserve">, може да бъде пусната върху </w:t>
-      </w:r>
-      <w:proofErr w:type="spellStart"/>
-      <w:r>
-        <w:rPr>
-          <w:color w:val="222222"/>
-        </w:rPr>
-        <w:t>фотодиода</w:t>
-      </w:r>
-      <w:proofErr w:type="spellEnd"/>
-      <w:r>
-        <w:rPr>
-          <w:color w:val="222222"/>
-        </w:rPr>
-        <w:t xml:space="preserve">, след като удари обект, тогава съпротивлението на </w:t>
-      </w:r>
-      <w:proofErr w:type="spellStart"/>
-      <w:r>
-        <w:rPr>
-          <w:color w:val="222222"/>
-        </w:rPr>
-        <w:t>фотодиода</w:t>
-      </w:r>
-      <w:proofErr w:type="spellEnd"/>
-      <w:r>
-        <w:rPr>
-          <w:color w:val="222222"/>
-        </w:rPr>
-        <w:t xml:space="preserve"> ще намалее.</w:t>
+        <w:t>След като светлината, генерирана от инфрачервения светодиод, може да бъде пусната върху фотодиода, след като удари обект, тогава съпротивлението на фотодиода ще намалее.</w:t>
       </w:r>
     </w:p>
     <w:p>
@@ -21250,6 +19624,7 @@
           <w:color w:val="222222"/>
           <w:sz w:val="24"/>
           <w:szCs w:val="24"/>
+          <w:lang w:val="en-US" w:eastAsia="en-US"/>
         </w:rPr>
         <w:drawing>
           <wp:anchor distT="0" distB="0" distL="114300" distR="114300" simplePos="0" relativeHeight="251677696" behindDoc="0" locked="0" layoutInCell="1" allowOverlap="1" wp14:anchorId="483BDE1B" wp14:editId="0DD0BCCC">
@@ -21364,31 +19739,7 @@
         <w:jc w:val="both"/>
       </w:pPr>
       <w:r>
-        <w:t xml:space="preserve">Тук един от входовете на операционния усилвател при прагова стойност може да бъде зададен чрез </w:t>
-      </w:r>
-      <w:proofErr w:type="spellStart"/>
-      <w:r>
-        <w:t>потенциометъра</w:t>
-      </w:r>
-      <w:proofErr w:type="spellEnd"/>
-      <w:r>
-        <w:t xml:space="preserve">, докато други входове могат да бъдат зададени с помощта на серийния резистор на </w:t>
-      </w:r>
-      <w:proofErr w:type="spellStart"/>
-      <w:r>
-        <w:t>фотодиода</w:t>
-      </w:r>
-      <w:proofErr w:type="spellEnd"/>
-      <w:r>
-        <w:t xml:space="preserve">. След като радиацията на </w:t>
-      </w:r>
-      <w:proofErr w:type="spellStart"/>
-      <w:r>
-        <w:t>фотодиода</w:t>
-      </w:r>
-      <w:proofErr w:type="spellEnd"/>
-      <w:r>
-        <w:t xml:space="preserve"> е повече, тогава спадът на напрежението ще бъде по-голям в серийния резистор. В операционния усилвател се оценяват и двете напрежения.</w:t>
+        <w:t>Тук един от входовете на операционния усилвател при прагова стойност може да бъде зададен чрез потенциометъра, докато други входове могат да бъдат зададени с помощта на серийния резистор на фотодиода. След като радиацията на фотодиода е повече, тогава спадът на напрежението ще бъде по-голям в серийния резистор. В операционния усилвател се оценяват и двете напрежения.</w:t>
       </w:r>
     </w:p>
     <w:p>
@@ -21399,23 +19750,7 @@
         <w:jc w:val="both"/>
       </w:pPr>
       <w:r>
-        <w:t xml:space="preserve">Ако напрежението на серийния резистор е по-високо от праговото напрежение, тогава изходът на IC е висок. Когато изходът на IC е даден на </w:t>
-      </w:r>
-      <w:proofErr w:type="spellStart"/>
-      <w:r>
-        <w:t>светодиод</w:t>
-      </w:r>
-      <w:proofErr w:type="spellEnd"/>
-      <w:r>
-        <w:t xml:space="preserve">, той ще мига. Така с помощта на </w:t>
-      </w:r>
-      <w:proofErr w:type="spellStart"/>
-      <w:r>
-        <w:t>потенциометър</w:t>
-      </w:r>
-      <w:proofErr w:type="spellEnd"/>
-      <w:r>
-        <w:t>, праговото напрежение може да се регулира въз основа на условията на околната среда.</w:t>
+        <w:t>Ако напрежението на серийния резистор е по-високо от праговото напрежение, тогава изходът на IC е висок. Когато изходът на IC е даден на светодиод, той ще мига. Така с помощта на потенциометър, праговото напрежение може да се регулира въз основа на условията на околната среда.</w:t>
       </w:r>
     </w:p>
     <w:p>
@@ -21426,15 +19761,7 @@
         <w:jc w:val="both"/>
       </w:pPr>
       <w:r>
-        <w:t xml:space="preserve">В тази схема подредбата на IR приемника и IR LED е много важен фактор. След като инфрачервеният </w:t>
-      </w:r>
-      <w:proofErr w:type="spellStart"/>
-      <w:r>
-        <w:t>светодиод</w:t>
-      </w:r>
-      <w:proofErr w:type="spellEnd"/>
-      <w:r>
-        <w:t xml:space="preserve"> се постави директно пред инфрачервения приемник, тогава това подреждане може да бъде известно като директен инцидент.</w:t>
+        <w:t>В тази схема подредбата на IR приемника и IR LED е много важен фактор. След като инфрачервеният светодиод се постави директно пред инфрачервения приемник, тогава това подреждане може да бъде известно като директен инцидент.</w:t>
       </w:r>
     </w:p>
     <w:p>
@@ -21452,49 +19779,7 @@
           <w:color w:val="222222"/>
         </w:rPr>
         <w:lastRenderedPageBreak/>
-        <w:t xml:space="preserve">Така че в този случай почти цялото излъчване от инфрачервения </w:t>
-      </w:r>
-      <w:proofErr w:type="spellStart"/>
-      <w:r>
-        <w:rPr>
-          <w:color w:val="222222"/>
-        </w:rPr>
-        <w:t>светодиод</w:t>
-      </w:r>
-      <w:proofErr w:type="spellEnd"/>
-      <w:r>
-        <w:rPr>
-          <w:color w:val="222222"/>
-        </w:rPr>
-        <w:t xml:space="preserve"> ще падне върху инфрачервения приемник. Следователно между IR </w:t>
-      </w:r>
-      <w:proofErr w:type="spellStart"/>
-      <w:r>
-        <w:rPr>
-          <w:color w:val="222222"/>
-        </w:rPr>
-        <w:t>Tx</w:t>
-      </w:r>
-      <w:proofErr w:type="spellEnd"/>
-      <w:r>
-        <w:rPr>
-          <w:color w:val="222222"/>
-        </w:rPr>
-        <w:t xml:space="preserve"> &amp; </w:t>
-      </w:r>
-      <w:proofErr w:type="spellStart"/>
-      <w:r>
-        <w:rPr>
-          <w:color w:val="222222"/>
-        </w:rPr>
-        <w:t>Rx</w:t>
-      </w:r>
-      <w:proofErr w:type="spellEnd"/>
-      <w:r>
-        <w:rPr>
-          <w:color w:val="222222"/>
-        </w:rPr>
-        <w:t xml:space="preserve"> има последователен контакт. Ако целта падне в този ред, тя блокира излъчването, докато се приближава до приемника, като възпроизвежда или поглъща радиацията.</w:t>
+        <w:t>Така че в този случай почти цялото излъчване от инфрачервения светодиод ще падне върху инфрачервения приемник. Следователно между IR Tx &amp; Rx има последователен контакт. Ако целта падне в този ред, тя блокира излъчването, докато се приближава до приемника, като възпроизвежда или поглъща радиацията.</w:t>
       </w:r>
     </w:p>
     <w:p>
@@ -21555,6 +19840,7 @@
         <w:rPr>
           <w:noProof/>
           <w:szCs w:val="28"/>
+          <w:lang w:val="en-US" w:eastAsia="en-US"/>
         </w:rPr>
         <w:drawing>
           <wp:anchor distT="0" distB="0" distL="114300" distR="114300" simplePos="0" relativeHeight="251676672" behindDoc="1" locked="0" layoutInCell="1" allowOverlap="1" wp14:anchorId="010B2472" wp14:editId="22174A5E">
@@ -21807,39 +20093,7 @@
           <w:sz w:val="24"/>
           <w:szCs w:val="24"/>
         </w:rPr>
-        <w:t xml:space="preserve">Подходящо използвани проводници за връзките на двата инфрачервени сензори към развойната платка </w:t>
-      </w:r>
-      <w:proofErr w:type="spellStart"/>
-      <w:r>
-        <w:rPr>
-          <w:sz w:val="24"/>
-          <w:szCs w:val="24"/>
-        </w:rPr>
-        <w:t>Ардуино</w:t>
-      </w:r>
-      <w:proofErr w:type="spellEnd"/>
-      <w:r>
-        <w:rPr>
-          <w:sz w:val="24"/>
-          <w:szCs w:val="24"/>
-        </w:rPr>
-        <w:t xml:space="preserve"> </w:t>
-      </w:r>
-      <w:proofErr w:type="spellStart"/>
-      <w:r>
-        <w:rPr>
-          <w:sz w:val="24"/>
-          <w:szCs w:val="24"/>
-        </w:rPr>
-        <w:t>уно</w:t>
-      </w:r>
-      <w:proofErr w:type="spellEnd"/>
-      <w:r>
-        <w:rPr>
-          <w:sz w:val="24"/>
-          <w:szCs w:val="24"/>
-        </w:rPr>
-        <w:t xml:space="preserve"> и от моторният драйв за управление на двата </w:t>
+        <w:t xml:space="preserve">Подходящо използвани проводници за връзките на двата инфрачервени сензори към развойната платка Ардуино уно и от моторният драйв за управление на двата </w:t>
       </w:r>
       <w:r>
         <w:rPr>
@@ -21902,6 +20156,7 @@
           <w:noProof/>
           <w:sz w:val="24"/>
           <w:szCs w:val="24"/>
+          <w:lang w:val="en-US" w:eastAsia="en-US"/>
         </w:rPr>
         <w:drawing>
           <wp:inline distT="0" distB="0" distL="0" distR="0" wp14:anchorId="48406C29" wp14:editId="0C26FFD3">
@@ -22056,23 +20311,7 @@
           <w:sz w:val="24"/>
           <w:szCs w:val="24"/>
         </w:rPr>
-        <w:t xml:space="preserve"> към </w:t>
-      </w:r>
-      <w:proofErr w:type="spellStart"/>
-      <w:r>
-        <w:rPr>
-          <w:sz w:val="24"/>
-          <w:szCs w:val="24"/>
-        </w:rPr>
-        <w:t>ардуино</w:t>
-      </w:r>
-      <w:proofErr w:type="spellEnd"/>
-      <w:r>
-        <w:rPr>
-          <w:sz w:val="24"/>
-          <w:szCs w:val="24"/>
-        </w:rPr>
-        <w:t xml:space="preserve"> платката, които </w:t>
+        <w:t xml:space="preserve"> към ардуино платката, които </w:t>
       </w:r>
       <w:r>
         <w:rPr>
@@ -22086,23 +20325,7 @@
           <w:sz w:val="24"/>
           <w:szCs w:val="24"/>
         </w:rPr>
-        <w:t xml:space="preserve">данни. От </w:t>
-      </w:r>
-      <w:proofErr w:type="spellStart"/>
-      <w:r>
-        <w:rPr>
-          <w:sz w:val="24"/>
-          <w:szCs w:val="24"/>
-        </w:rPr>
-        <w:t>ардуиното</w:t>
-      </w:r>
-      <w:proofErr w:type="spellEnd"/>
-      <w:r>
-        <w:rPr>
-          <w:sz w:val="24"/>
-          <w:szCs w:val="24"/>
-        </w:rPr>
-        <w:t xml:space="preserve"> </w:t>
+        <w:t xml:space="preserve">данни. От ардуиното </w:t>
       </w:r>
       <w:r>
         <w:rPr>
@@ -22197,55 +20420,7 @@
           <w:sz w:val="24"/>
           <w:szCs w:val="24"/>
         </w:rPr>
-        <w:t xml:space="preserve">. На схемата се вижда </w:t>
-      </w:r>
-      <w:proofErr w:type="spellStart"/>
-      <w:r>
-        <w:rPr>
-          <w:sz w:val="24"/>
-          <w:szCs w:val="24"/>
-        </w:rPr>
-        <w:t>ардуино</w:t>
-      </w:r>
-      <w:proofErr w:type="spellEnd"/>
-      <w:r>
-        <w:rPr>
-          <w:sz w:val="24"/>
-          <w:szCs w:val="24"/>
-        </w:rPr>
-        <w:t xml:space="preserve"> </w:t>
-      </w:r>
-      <w:proofErr w:type="spellStart"/>
-      <w:r>
-        <w:rPr>
-          <w:sz w:val="24"/>
-          <w:szCs w:val="24"/>
-        </w:rPr>
-        <w:t>уно</w:t>
-      </w:r>
-      <w:proofErr w:type="spellEnd"/>
-      <w:r>
-        <w:rPr>
-          <w:sz w:val="24"/>
-          <w:szCs w:val="24"/>
-        </w:rPr>
-        <w:t xml:space="preserve">, мотор </w:t>
-      </w:r>
-      <w:proofErr w:type="spellStart"/>
-      <w:r>
-        <w:rPr>
-          <w:sz w:val="24"/>
-          <w:szCs w:val="24"/>
-        </w:rPr>
-        <w:t>драйв</w:t>
-      </w:r>
-      <w:proofErr w:type="spellEnd"/>
-      <w:r>
-        <w:rPr>
-          <w:sz w:val="24"/>
-          <w:szCs w:val="24"/>
-        </w:rPr>
-        <w:t>, два инфрачервени сензора, два мотора, два ключа и два вида захранване.</w:t>
+        <w:t>. На схемата се вижда ардуино уно, мотор драйв, два инфрачервени сензора, два мотора, два ключа и два вида захранване.</w:t>
       </w:r>
     </w:p>
     <w:p>
@@ -22388,38 +20563,13 @@
         </w:rPr>
         <w:t xml:space="preserve"> на платката </w:t>
       </w:r>
-      <w:proofErr w:type="spellStart"/>
       <w:r>
         <w:rPr>
           <w:sz w:val="24"/>
           <w:szCs w:val="24"/>
         </w:rPr>
         <w:lastRenderedPageBreak/>
-        <w:t>ардуино</w:t>
-      </w:r>
-      <w:proofErr w:type="spellEnd"/>
-      <w:r>
-        <w:rPr>
-          <w:sz w:val="24"/>
-          <w:szCs w:val="24"/>
-        </w:rPr>
-        <w:t xml:space="preserve"> </w:t>
-      </w:r>
-      <w:proofErr w:type="spellStart"/>
-      <w:r>
-        <w:rPr>
-          <w:sz w:val="24"/>
-          <w:szCs w:val="24"/>
-        </w:rPr>
-        <w:t>уно</w:t>
-      </w:r>
-      <w:proofErr w:type="spellEnd"/>
-      <w:r>
-        <w:rPr>
-          <w:sz w:val="24"/>
-          <w:szCs w:val="24"/>
-        </w:rPr>
-        <w:t xml:space="preserve"> и изходните пинове </w:t>
+        <w:t xml:space="preserve">ардуино уно и изходните пинове </w:t>
       </w:r>
       <w:r>
         <w:rPr>
@@ -22518,6 +20668,7 @@
           <w:bCs/>
           <w:noProof/>
           <w:szCs w:val="28"/>
+          <w:lang w:val="en-US" w:eastAsia="en-US"/>
         </w:rPr>
         <w:drawing>
           <wp:anchor distT="0" distB="0" distL="114300" distR="114300" simplePos="0" relativeHeight="251665408" behindDoc="0" locked="0" layoutInCell="1" allowOverlap="1" wp14:anchorId="26077FAA" wp14:editId="17F22E4E">
@@ -22695,39 +20846,7 @@
           <w:sz w:val="24"/>
           <w:szCs w:val="24"/>
         </w:rPr>
-        <w:t xml:space="preserve">са илюстрирани всички компоненти на макета. Вижда се и връзките между компонентите. Илюстрирани са двата вида захранване, двата мотора за движение, двата инфрачервени сензора, два ключа, моторният </w:t>
-      </w:r>
-      <w:proofErr w:type="spellStart"/>
-      <w:r>
-        <w:rPr>
-          <w:sz w:val="24"/>
-          <w:szCs w:val="24"/>
-        </w:rPr>
-        <w:t>драйв</w:t>
-      </w:r>
-      <w:proofErr w:type="spellEnd"/>
-      <w:r>
-        <w:rPr>
-          <w:sz w:val="24"/>
-          <w:szCs w:val="24"/>
-        </w:rPr>
-        <w:t xml:space="preserve"> и </w:t>
-      </w:r>
-      <w:proofErr w:type="spellStart"/>
-      <w:r>
-        <w:rPr>
-          <w:sz w:val="24"/>
-          <w:szCs w:val="24"/>
-        </w:rPr>
-        <w:t>ардуино</w:t>
-      </w:r>
-      <w:proofErr w:type="spellEnd"/>
-      <w:r>
-        <w:rPr>
-          <w:sz w:val="24"/>
-          <w:szCs w:val="24"/>
-        </w:rPr>
-        <w:t xml:space="preserve"> платка.</w:t>
+        <w:t>са илюстрирани всички компоненти на макета. Вижда се и връзките между компонентите. Илюстрирани са двата вида захранване, двата мотора за движение, двата инфрачервени сензора, два ключа, моторният драйв и ардуино платка.</w:t>
       </w:r>
     </w:p>
     <w:p>
@@ -22757,6 +20876,7 @@
           <w:noProof/>
           <w:sz w:val="24"/>
           <w:szCs w:val="24"/>
+          <w:lang w:val="en-US" w:eastAsia="en-US"/>
         </w:rPr>
         <w:lastRenderedPageBreak/>
         <w:drawing>
@@ -23322,19 +21442,11 @@
           <w:sz w:val="24"/>
         </w:rPr>
       </w:pPr>
-      <w:proofErr w:type="spellStart"/>
-      <w:r>
-        <w:rPr>
-          <w:sz w:val="24"/>
-        </w:rPr>
-        <w:t>Ардуино</w:t>
-      </w:r>
-      <w:proofErr w:type="spellEnd"/>
-      <w:r>
-        <w:rPr>
-          <w:sz w:val="24"/>
-        </w:rPr>
-        <w:t xml:space="preserve"> платка</w:t>
+      <w:r>
+        <w:rPr>
+          <w:sz w:val="24"/>
+        </w:rPr>
+        <w:t>Ардуино платка</w:t>
       </w:r>
       <w:r>
         <w:rPr>
@@ -23355,21 +21467,7 @@
         <w:rPr>
           <w:sz w:val="24"/>
         </w:rPr>
-        <w:t xml:space="preserve">След като бяха използвани следните компоненти, се постигна реализирането на макет, след макета се написа програмен код, който код се качва на пратката </w:t>
-      </w:r>
-      <w:proofErr w:type="spellStart"/>
-      <w:r>
-        <w:rPr>
-          <w:sz w:val="24"/>
-        </w:rPr>
-        <w:t>ардуино</w:t>
-      </w:r>
-      <w:proofErr w:type="spellEnd"/>
-      <w:r>
-        <w:rPr>
-          <w:sz w:val="24"/>
-        </w:rPr>
-        <w:t xml:space="preserve"> и се наблюдава правилно изпълнение на командите на макета. Така</w:t>
+        <w:t>След като бяха използвани следните компоненти, се постигна реализирането на макет, след макета се написа програмен код, който код се качва на пратката ардуино и се наблюдава правилно изпълнение на командите на макета. Така</w:t>
       </w:r>
       <w:r>
         <w:rPr>
@@ -24190,7 +22288,7 @@
         <w:noProof/>
         <w:sz w:val="22"/>
       </w:rPr>
-      <w:t>35</w:t>
+      <w:t>21</w:t>
     </w:r>
     <w:r>
       <w:rPr>
@@ -31336,7 +29434,7 @@
 </file>
 
 <file path=customXml/itemProps1.xml><?xml version="1.0" encoding="utf-8"?>
-<ds:datastoreItem xmlns:ds="http://schemas.openxmlformats.org/officeDocument/2006/customXml" ds:itemID="{25CA48BD-1650-4C43-BFF8-E874D2480CBB}">
+<ds:datastoreItem xmlns:ds="http://schemas.openxmlformats.org/officeDocument/2006/customXml" ds:itemID="{DD1E3FF9-2082-4275-A844-6EF3DE34AE39}">
   <ds:schemaRefs>
     <ds:schemaRef ds:uri="http://schemas.openxmlformats.org/officeDocument/2006/bibliography"/>
   </ds:schemaRefs>

</xml_diff>